<commit_message>
add 1 & 2 labs
</commit_message>
<xml_diff>
--- a/lab1_python/lab1_MarchenkoAI.docx
+++ b/lab1_python/lab1_MarchenkoAI.docx
@@ -36,7 +36,7 @@
                 <w:noProof/>
               </w:rPr>
               <w:drawing>
-                <wp:anchor distT="0" distB="0" distL="114300" distR="114300" simplePos="0" relativeHeight="251658240" behindDoc="0" locked="0" layoutInCell="1" allowOverlap="1" wp14:anchorId="35FE0B49" wp14:editId="248E2BC4">
+                <wp:anchor distT="0" distB="0" distL="114300" distR="114300" simplePos="0" relativeHeight="251658240" behindDoc="0" locked="0" layoutInCell="1" allowOverlap="1" wp14:anchorId="35FE0B49" wp14:editId="5A6AB6EA">
                   <wp:simplePos x="0" y="0"/>
                   <wp:positionH relativeFrom="column">
                     <wp:posOffset>-13970</wp:posOffset>
@@ -360,25 +360,7 @@
           <w:sz w:val="32"/>
           <w:szCs w:val="32"/>
         </w:rPr>
-        <w:t xml:space="preserve">«Решение СЛАУ с </w:t>
-      </w:r>
-      <w:proofErr w:type="spellStart"/>
-      <w:r>
-        <w:rPr>
-          <w:rFonts w:ascii="Times New Roman" w:eastAsia="Times New Roman" w:hAnsi="Times New Roman" w:cs="Times New Roman"/>
-          <w:sz w:val="32"/>
-          <w:szCs w:val="32"/>
-        </w:rPr>
-        <w:t>трехдиагональной</w:t>
-      </w:r>
-      <w:proofErr w:type="spellEnd"/>
-      <w:r>
-        <w:rPr>
-          <w:rFonts w:ascii="Times New Roman" w:eastAsia="Times New Roman" w:hAnsi="Times New Roman" w:cs="Times New Roman"/>
-          <w:sz w:val="32"/>
-          <w:szCs w:val="32"/>
-        </w:rPr>
-        <w:t xml:space="preserve"> матрицей методом прогонки»</w:t>
+        <w:t>«Решение СЛАУ с трехдиагональной матрицей методом прогонки»</w:t>
       </w:r>
     </w:p>
     <w:p>
@@ -448,7 +430,7 @@
           <w:sz w:val="28"/>
           <w:szCs w:val="28"/>
         </w:rPr>
-        <w:t>Выполнила:</w:t>
+        <w:t>Выполнил:</w:t>
       </w:r>
     </w:p>
     <w:p>
@@ -628,7 +610,7 @@
           <w:sz w:val="30"/>
           <w:szCs w:val="30"/>
         </w:rPr>
-        <w:t>3</w:t>
+        <w:t>4</w:t>
       </w:r>
     </w:p>
     <w:p>
@@ -697,36 +679,16 @@
           <w:sz w:val="28"/>
           <w:szCs w:val="28"/>
         </w:rPr>
-        <w:t xml:space="preserve">Целью данной работы является изучение накопления погрешности в решении системы линейных алгебраических уравнений (СЛАУ) с </w:t>
-      </w:r>
-      <w:proofErr w:type="spellStart"/>
+        <w:t xml:space="preserve">Целью данной работы является изучение накопления погрешности в решении системы линейных алгебраических уравнений (СЛАУ) с трехдиагональной </w:t>
+      </w:r>
       <w:r>
         <w:rPr>
           <w:rFonts w:ascii="Times New Roman" w:eastAsia="Times New Roman" w:hAnsi="Times New Roman" w:cs="Times New Roman"/>
           <w:sz w:val="28"/>
           <w:szCs w:val="28"/>
         </w:rPr>
-        <w:t>трехдиагональной</w:t>
-      </w:r>
-      <w:proofErr w:type="spellEnd"/>
-      <w:r>
-        <w:rPr>
-          <w:rFonts w:ascii="Times New Roman" w:eastAsia="Times New Roman" w:hAnsi="Times New Roman" w:cs="Times New Roman"/>
-          <w:sz w:val="28"/>
-          <w:szCs w:val="28"/>
-        </w:rPr>
-        <w:t xml:space="preserve"> </w:t>
-      </w:r>
-      <w:proofErr w:type="gramStart"/>
-      <w:r>
-        <w:rPr>
-          <w:rFonts w:ascii="Times New Roman" w:eastAsia="Times New Roman" w:hAnsi="Times New Roman" w:cs="Times New Roman"/>
-          <w:sz w:val="28"/>
-          <w:szCs w:val="28"/>
-        </w:rPr>
-        <w:t>матрицей  методом</w:t>
-      </w:r>
-      <w:proofErr w:type="gramEnd"/>
+        <w:t>матрицей методом</w:t>
+      </w:r>
       <w:r>
         <w:rPr>
           <w:rFonts w:ascii="Times New Roman" w:eastAsia="Times New Roman" w:hAnsi="Times New Roman" w:cs="Times New Roman"/>
@@ -1258,7 +1220,24 @@
           <w:sz w:val="28"/>
           <w:szCs w:val="28"/>
         </w:rPr>
-        <w:t>реализация алгоритма поиска решения СЛАУ методом прогонки на языке программирования Go;</w:t>
+        <w:t xml:space="preserve">реализация алгоритма поиска решения СЛАУ методом прогонки на языке программирования </w:t>
+      </w:r>
+      <w:r>
+        <w:rPr>
+          <w:rFonts w:ascii="Times New Roman" w:eastAsia="Times New Roman" w:hAnsi="Times New Roman" w:cs="Times New Roman"/>
+          <w:sz w:val="28"/>
+          <w:szCs w:val="28"/>
+          <w:lang w:val="en-US"/>
+        </w:rPr>
+        <w:t>Python</w:t>
+      </w:r>
+      <w:r>
+        <w:rPr>
+          <w:rFonts w:ascii="Times New Roman" w:eastAsia="Times New Roman" w:hAnsi="Times New Roman" w:cs="Times New Roman"/>
+          <w:sz w:val="28"/>
+          <w:szCs w:val="28"/>
+        </w:rPr>
+        <w:t>;</w:t>
       </w:r>
     </w:p>
     <w:p>
@@ -8006,15 +7985,7 @@
             <w:sz w:val="28"/>
             <w:szCs w:val="28"/>
           </w:rPr>
-          <m:t>≥</m:t>
-        </m:r>
-        <m:r>
-          <w:rPr>
-            <w:rFonts w:ascii="Cambria Math" w:eastAsia="Times New Roman" w:hAnsi="Cambria Math" w:cs="Times New Roman"/>
-            <w:sz w:val="28"/>
-            <w:szCs w:val="28"/>
-          </w:rPr>
-          <m:t xml:space="preserve">1,  </m:t>
+          <m:t xml:space="preserve">≥1,  </m:t>
         </m:r>
         <m:d>
           <m:dPr>
@@ -8118,15 +8089,7 @@
             <w:sz w:val="28"/>
             <w:szCs w:val="28"/>
           </w:rPr>
-          <m:t>≥</m:t>
-        </m:r>
-        <m:r>
-          <w:rPr>
-            <w:rFonts w:ascii="Cambria Math" w:eastAsia="Times New Roman" w:hAnsi="Cambria Math" w:cs="Times New Roman"/>
-            <w:sz w:val="28"/>
-            <w:szCs w:val="28"/>
-          </w:rPr>
-          <m:t>1</m:t>
+          <m:t>≥1</m:t>
         </m:r>
       </m:oMath>
     </w:p>
@@ -9339,25 +9302,7 @@
           <w:sz w:val="28"/>
           <w:szCs w:val="28"/>
         </w:rPr>
-        <w:t xml:space="preserve">Листинг 1. Метод прогонки для решения СЛАУ с </w:t>
-      </w:r>
-      <w:proofErr w:type="spellStart"/>
-      <w:r>
-        <w:rPr>
-          <w:rFonts w:ascii="Times New Roman" w:eastAsia="Times New Roman" w:hAnsi="Times New Roman" w:cs="Times New Roman"/>
-          <w:sz w:val="28"/>
-          <w:szCs w:val="28"/>
-        </w:rPr>
-        <w:t>трехдиагональной</w:t>
-      </w:r>
-      <w:proofErr w:type="spellEnd"/>
-      <w:r>
-        <w:rPr>
-          <w:rFonts w:ascii="Times New Roman" w:eastAsia="Times New Roman" w:hAnsi="Times New Roman" w:cs="Times New Roman"/>
-          <w:sz w:val="28"/>
-          <w:szCs w:val="28"/>
-        </w:rPr>
-        <w:t xml:space="preserve"> матрицей</w:t>
+        <w:t>Листинг 1. Метод прогонки для решения СЛАУ с трехдиагональной матрицей</w:t>
       </w:r>
     </w:p>
     <w:p>
@@ -9433,9 +9378,8 @@
           <w:lang w:val="en-US"/>
           <w14:ligatures w14:val="none"/>
         </w:rPr>
-        <w:t xml:space="preserve">Decimal, </w:t>
-      </w:r>
-      <w:proofErr w:type="spellStart"/>
+        <w:t>Decimal, getcontext</w:t>
+      </w:r>
       <w:r>
         <w:rPr>
           <w:rFonts w:ascii="Courier New" w:eastAsia="Times New Roman" w:hAnsi="Courier New" w:cs="Courier New"/>
@@ -9445,9 +9389,8 @@
           <w:lang w:val="en-US"/>
           <w14:ligatures w14:val="none"/>
         </w:rPr>
-        <w:t>getcontext</w:t>
-      </w:r>
-      <w:proofErr w:type="spellEnd"/>
+        <w:br/>
+      </w:r>
       <w:r>
         <w:rPr>
           <w:rFonts w:ascii="Courier New" w:eastAsia="Times New Roman" w:hAnsi="Courier New" w:cs="Courier New"/>
@@ -9458,11 +9401,23 @@
           <w14:ligatures w14:val="none"/>
         </w:rPr>
         <w:br/>
-      </w:r>
-      <w:r>
-        <w:rPr>
-          <w:rFonts w:ascii="Courier New" w:eastAsia="Times New Roman" w:hAnsi="Courier New" w:cs="Courier New"/>
-          <w:color w:val="BCBEC4"/>
+        <w:t xml:space="preserve">getcontext().prec = </w:t>
+      </w:r>
+      <w:r>
+        <w:rPr>
+          <w:rFonts w:ascii="Courier New" w:eastAsia="Times New Roman" w:hAnsi="Courier New" w:cs="Courier New"/>
+          <w:color w:val="2AACB8"/>
+          <w:sz w:val="20"/>
+          <w:szCs w:val="20"/>
+          <w:lang w:val="en-US"/>
+          <w14:ligatures w14:val="none"/>
+        </w:rPr>
+        <w:t>20</w:t>
+      </w:r>
+      <w:r>
+        <w:rPr>
+          <w:rFonts w:ascii="Courier New" w:eastAsia="Times New Roman" w:hAnsi="Courier New" w:cs="Courier New"/>
+          <w:color w:val="2AACB8"/>
           <w:sz w:val="20"/>
           <w:szCs w:val="20"/>
           <w:lang w:val="en-US"/>
@@ -9470,54 +9425,6 @@
         </w:rPr>
         <w:br/>
       </w:r>
-      <w:proofErr w:type="spellStart"/>
-      <w:r>
-        <w:rPr>
-          <w:rFonts w:ascii="Courier New" w:eastAsia="Times New Roman" w:hAnsi="Courier New" w:cs="Courier New"/>
-          <w:color w:val="BCBEC4"/>
-          <w:sz w:val="20"/>
-          <w:szCs w:val="20"/>
-          <w:lang w:val="en-US"/>
-          <w14:ligatures w14:val="none"/>
-        </w:rPr>
-        <w:t>getcontext</w:t>
-      </w:r>
-      <w:proofErr w:type="spellEnd"/>
-      <w:r>
-        <w:rPr>
-          <w:rFonts w:ascii="Courier New" w:eastAsia="Times New Roman" w:hAnsi="Courier New" w:cs="Courier New"/>
-          <w:color w:val="BCBEC4"/>
-          <w:sz w:val="20"/>
-          <w:szCs w:val="20"/>
-          <w:lang w:val="en-US"/>
-          <w14:ligatures w14:val="none"/>
-        </w:rPr>
-        <w:t>().</w:t>
-      </w:r>
-      <w:proofErr w:type="spellStart"/>
-      <w:r>
-        <w:rPr>
-          <w:rFonts w:ascii="Courier New" w:eastAsia="Times New Roman" w:hAnsi="Courier New" w:cs="Courier New"/>
-          <w:color w:val="BCBEC4"/>
-          <w:sz w:val="20"/>
-          <w:szCs w:val="20"/>
-          <w:lang w:val="en-US"/>
-          <w14:ligatures w14:val="none"/>
-        </w:rPr>
-        <w:t>prec</w:t>
-      </w:r>
-      <w:proofErr w:type="spellEnd"/>
-      <w:r>
-        <w:rPr>
-          <w:rFonts w:ascii="Courier New" w:eastAsia="Times New Roman" w:hAnsi="Courier New" w:cs="Courier New"/>
-          <w:color w:val="BCBEC4"/>
-          <w:sz w:val="20"/>
-          <w:szCs w:val="20"/>
-          <w:lang w:val="en-US"/>
-          <w14:ligatures w14:val="none"/>
-        </w:rPr>
-        <w:t xml:space="preserve"> = </w:t>
-      </w:r>
       <w:r>
         <w:rPr>
           <w:rFonts w:ascii="Courier New" w:eastAsia="Times New Roman" w:hAnsi="Courier New" w:cs="Courier New"/>
@@ -9527,33 +9434,11 @@
           <w:lang w:val="en-US"/>
           <w14:ligatures w14:val="none"/>
         </w:rPr>
-        <w:t>20</w:t>
-      </w:r>
-      <w:r>
-        <w:rPr>
-          <w:rFonts w:ascii="Courier New" w:eastAsia="Times New Roman" w:hAnsi="Courier New" w:cs="Courier New"/>
-          <w:color w:val="2AACB8"/>
-          <w:sz w:val="20"/>
-          <w:szCs w:val="20"/>
-          <w:lang w:val="en-US"/>
-          <w14:ligatures w14:val="none"/>
-        </w:rPr>
         <w:br/>
       </w:r>
       <w:r>
         <w:rPr>
           <w:rFonts w:ascii="Courier New" w:eastAsia="Times New Roman" w:hAnsi="Courier New" w:cs="Courier New"/>
-          <w:color w:val="2AACB8"/>
-          <w:sz w:val="20"/>
-          <w:szCs w:val="20"/>
-          <w:lang w:val="en-US"/>
-          <w14:ligatures w14:val="none"/>
-        </w:rPr>
-        <w:br/>
-      </w:r>
-      <w:r>
-        <w:rPr>
-          <w:rFonts w:ascii="Courier New" w:eastAsia="Times New Roman" w:hAnsi="Courier New" w:cs="Courier New"/>
           <w:color w:val="CF8E6D"/>
           <w:sz w:val="20"/>
           <w:szCs w:val="20"/>
@@ -9562,7 +9447,6 @@
         </w:rPr>
         <w:t xml:space="preserve">def </w:t>
       </w:r>
-      <w:proofErr w:type="spellStart"/>
       <w:r>
         <w:rPr>
           <w:rFonts w:ascii="Courier New" w:eastAsia="Times New Roman" w:hAnsi="Courier New" w:cs="Courier New"/>
@@ -9574,7 +9458,6 @@
         </w:rPr>
         <w:t>show_vector</w:t>
       </w:r>
-      <w:proofErr w:type="spellEnd"/>
       <w:r>
         <w:rPr>
           <w:rFonts w:ascii="Courier New" w:eastAsia="Times New Roman" w:hAnsi="Courier New" w:cs="Courier New"/>
@@ -9609,7 +9492,6 @@
         </w:rPr>
         <w:t xml:space="preserve">for </w:t>
       </w:r>
-      <w:proofErr w:type="spellStart"/>
       <w:r>
         <w:rPr>
           <w:rFonts w:ascii="Courier New" w:eastAsia="Times New Roman" w:hAnsi="Courier New" w:cs="Courier New"/>
@@ -9619,9 +9501,30 @@
           <w:lang w:val="en-US"/>
           <w14:ligatures w14:val="none"/>
         </w:rPr>
-        <w:t>i</w:t>
-      </w:r>
-      <w:proofErr w:type="spellEnd"/>
+        <w:t xml:space="preserve">i </w:t>
+      </w:r>
+      <w:r>
+        <w:rPr>
+          <w:rFonts w:ascii="Courier New" w:eastAsia="Times New Roman" w:hAnsi="Courier New" w:cs="Courier New"/>
+          <w:color w:val="CF8E6D"/>
+          <w:sz w:val="20"/>
+          <w:szCs w:val="20"/>
+          <w:lang w:val="en-US"/>
+          <w14:ligatures w14:val="none"/>
+        </w:rPr>
+        <w:t xml:space="preserve">in </w:t>
+      </w:r>
+      <w:r>
+        <w:rPr>
+          <w:rFonts w:ascii="Courier New" w:eastAsia="Times New Roman" w:hAnsi="Courier New" w:cs="Courier New"/>
+          <w:color w:val="8888C6"/>
+          <w:sz w:val="20"/>
+          <w:szCs w:val="20"/>
+          <w:lang w:val="en-US"/>
+          <w14:ligatures w14:val="none"/>
+        </w:rPr>
+        <w:t>range</w:t>
+      </w:r>
       <w:r>
         <w:rPr>
           <w:rFonts w:ascii="Courier New" w:eastAsia="Times New Roman" w:hAnsi="Courier New" w:cs="Courier New"/>
@@ -9631,18 +9534,29 @@
           <w:lang w:val="en-US"/>
           <w14:ligatures w14:val="none"/>
         </w:rPr>
-        <w:t xml:space="preserve"> </w:t>
-      </w:r>
-      <w:r>
-        <w:rPr>
-          <w:rFonts w:ascii="Courier New" w:eastAsia="Times New Roman" w:hAnsi="Courier New" w:cs="Courier New"/>
-          <w:color w:val="CF8E6D"/>
-          <w:sz w:val="20"/>
-          <w:szCs w:val="20"/>
-          <w:lang w:val="en-US"/>
-          <w14:ligatures w14:val="none"/>
-        </w:rPr>
-        <w:t xml:space="preserve">in </w:t>
+        <w:t>(</w:t>
+      </w:r>
+      <w:r>
+        <w:rPr>
+          <w:rFonts w:ascii="Courier New" w:eastAsia="Times New Roman" w:hAnsi="Courier New" w:cs="Courier New"/>
+          <w:color w:val="2AACB8"/>
+          <w:sz w:val="20"/>
+          <w:szCs w:val="20"/>
+          <w:lang w:val="en-US"/>
+          <w14:ligatures w14:val="none"/>
+        </w:rPr>
+        <w:t>0</w:t>
+      </w:r>
+      <w:r>
+        <w:rPr>
+          <w:rFonts w:ascii="Courier New" w:eastAsia="Times New Roman" w:hAnsi="Courier New" w:cs="Courier New"/>
+          <w:color w:val="BCBEC4"/>
+          <w:sz w:val="20"/>
+          <w:szCs w:val="20"/>
+          <w:lang w:val="en-US"/>
+          <w14:ligatures w14:val="none"/>
+        </w:rPr>
+        <w:t xml:space="preserve">, </w:t>
       </w:r>
       <w:r>
         <w:rPr>
@@ -9653,54 +9567,8 @@
           <w:lang w:val="en-US"/>
           <w14:ligatures w14:val="none"/>
         </w:rPr>
-        <w:t>range</w:t>
-      </w:r>
-      <w:r>
-        <w:rPr>
-          <w:rFonts w:ascii="Courier New" w:eastAsia="Times New Roman" w:hAnsi="Courier New" w:cs="Courier New"/>
-          <w:color w:val="BCBEC4"/>
-          <w:sz w:val="20"/>
-          <w:szCs w:val="20"/>
-          <w:lang w:val="en-US"/>
-          <w14:ligatures w14:val="none"/>
-        </w:rPr>
-        <w:t>(</w:t>
-      </w:r>
-      <w:r>
-        <w:rPr>
-          <w:rFonts w:ascii="Courier New" w:eastAsia="Times New Roman" w:hAnsi="Courier New" w:cs="Courier New"/>
-          <w:color w:val="2AACB8"/>
-          <w:sz w:val="20"/>
-          <w:szCs w:val="20"/>
-          <w:lang w:val="en-US"/>
-          <w14:ligatures w14:val="none"/>
-        </w:rPr>
-        <w:t>0</w:t>
-      </w:r>
-      <w:r>
-        <w:rPr>
-          <w:rFonts w:ascii="Courier New" w:eastAsia="Times New Roman" w:hAnsi="Courier New" w:cs="Courier New"/>
-          <w:color w:val="BCBEC4"/>
-          <w:sz w:val="20"/>
-          <w:szCs w:val="20"/>
-          <w:lang w:val="en-US"/>
-          <w14:ligatures w14:val="none"/>
-        </w:rPr>
-        <w:t xml:space="preserve">, </w:t>
-      </w:r>
-      <w:proofErr w:type="spellStart"/>
-      <w:r>
-        <w:rPr>
-          <w:rFonts w:ascii="Courier New" w:eastAsia="Times New Roman" w:hAnsi="Courier New" w:cs="Courier New"/>
-          <w:color w:val="8888C6"/>
-          <w:sz w:val="20"/>
-          <w:szCs w:val="20"/>
-          <w:lang w:val="en-US"/>
-          <w14:ligatures w14:val="none"/>
-        </w:rPr>
         <w:t>len</w:t>
       </w:r>
-      <w:proofErr w:type="spellEnd"/>
       <w:r>
         <w:rPr>
           <w:rFonts w:ascii="Courier New" w:eastAsia="Times New Roman" w:hAnsi="Courier New" w:cs="Courier New"/>
@@ -9744,31 +9612,7 @@
           <w:lang w:val="en-US"/>
           <w14:ligatures w14:val="none"/>
         </w:rPr>
-        <w:t>(s[</w:t>
-      </w:r>
-      <w:proofErr w:type="spellStart"/>
-      <w:r>
-        <w:rPr>
-          <w:rFonts w:ascii="Courier New" w:eastAsia="Times New Roman" w:hAnsi="Courier New" w:cs="Courier New"/>
-          <w:color w:val="BCBEC4"/>
-          <w:sz w:val="20"/>
-          <w:szCs w:val="20"/>
-          <w:lang w:val="en-US"/>
-          <w14:ligatures w14:val="none"/>
-        </w:rPr>
-        <w:t>i</w:t>
-      </w:r>
-      <w:proofErr w:type="spellEnd"/>
-      <w:r>
-        <w:rPr>
-          <w:rFonts w:ascii="Courier New" w:eastAsia="Times New Roman" w:hAnsi="Courier New" w:cs="Courier New"/>
-          <w:color w:val="BCBEC4"/>
-          <w:sz w:val="20"/>
-          <w:szCs w:val="20"/>
-          <w:lang w:val="en-US"/>
-          <w14:ligatures w14:val="none"/>
-        </w:rPr>
-        <w:t xml:space="preserve">], </w:t>
+        <w:t xml:space="preserve">(s[i], </w:t>
       </w:r>
       <w:r>
         <w:rPr>
@@ -9892,7 +9736,6 @@
         </w:rPr>
         <w:t xml:space="preserve">def </w:t>
       </w:r>
-      <w:proofErr w:type="spellStart"/>
       <w:r>
         <w:rPr>
           <w:rFonts w:ascii="Courier New" w:eastAsia="Times New Roman" w:hAnsi="Courier New" w:cs="Courier New"/>
@@ -9904,7 +9747,6 @@
         </w:rPr>
         <w:t>process_algorithm</w:t>
       </w:r>
-      <w:proofErr w:type="spellEnd"/>
       <w:r>
         <w:rPr>
           <w:rFonts w:ascii="Courier New" w:eastAsia="Times New Roman" w:hAnsi="Courier New" w:cs="Courier New"/>
@@ -9928,7 +9770,6 @@
         <w:br/>
         <w:t xml:space="preserve">    n = </w:t>
       </w:r>
-      <w:proofErr w:type="spellStart"/>
       <w:r>
         <w:rPr>
           <w:rFonts w:ascii="Courier New" w:eastAsia="Times New Roman" w:hAnsi="Courier New" w:cs="Courier New"/>
@@ -9940,7 +9781,6 @@
         </w:rPr>
         <w:t>len</w:t>
       </w:r>
-      <w:proofErr w:type="spellEnd"/>
       <w:r>
         <w:rPr>
           <w:rFonts w:ascii="Courier New" w:eastAsia="Times New Roman" w:hAnsi="Courier New" w:cs="Courier New"/>
@@ -10210,7 +10050,6 @@
         </w:rPr>
         <w:t xml:space="preserve">for </w:t>
       </w:r>
-      <w:proofErr w:type="spellStart"/>
       <w:r>
         <w:rPr>
           <w:rFonts w:ascii="Courier New" w:eastAsia="Times New Roman" w:hAnsi="Courier New" w:cs="Courier New"/>
@@ -10220,9 +10059,30 @@
           <w:lang w:val="en-US"/>
           <w14:ligatures w14:val="none"/>
         </w:rPr>
-        <w:t>i</w:t>
-      </w:r>
-      <w:proofErr w:type="spellEnd"/>
+        <w:t xml:space="preserve">i </w:t>
+      </w:r>
+      <w:r>
+        <w:rPr>
+          <w:rFonts w:ascii="Courier New" w:eastAsia="Times New Roman" w:hAnsi="Courier New" w:cs="Courier New"/>
+          <w:color w:val="CF8E6D"/>
+          <w:sz w:val="20"/>
+          <w:szCs w:val="20"/>
+          <w:lang w:val="en-US"/>
+          <w14:ligatures w14:val="none"/>
+        </w:rPr>
+        <w:t xml:space="preserve">in </w:t>
+      </w:r>
+      <w:r>
+        <w:rPr>
+          <w:rFonts w:ascii="Courier New" w:eastAsia="Times New Roman" w:hAnsi="Courier New" w:cs="Courier New"/>
+          <w:color w:val="8888C6"/>
+          <w:sz w:val="20"/>
+          <w:szCs w:val="20"/>
+          <w:lang w:val="en-US"/>
+          <w14:ligatures w14:val="none"/>
+        </w:rPr>
+        <w:t>range</w:t>
+      </w:r>
       <w:r>
         <w:rPr>
           <w:rFonts w:ascii="Courier New" w:eastAsia="Times New Roman" w:hAnsi="Courier New" w:cs="Courier New"/>
@@ -10232,29 +10092,18 @@
           <w:lang w:val="en-US"/>
           <w14:ligatures w14:val="none"/>
         </w:rPr>
-        <w:t xml:space="preserve"> </w:t>
-      </w:r>
-      <w:r>
-        <w:rPr>
-          <w:rFonts w:ascii="Courier New" w:eastAsia="Times New Roman" w:hAnsi="Courier New" w:cs="Courier New"/>
-          <w:color w:val="CF8E6D"/>
-          <w:sz w:val="20"/>
-          <w:szCs w:val="20"/>
-          <w:lang w:val="en-US"/>
-          <w14:ligatures w14:val="none"/>
-        </w:rPr>
-        <w:t xml:space="preserve">in </w:t>
-      </w:r>
-      <w:r>
-        <w:rPr>
-          <w:rFonts w:ascii="Courier New" w:eastAsia="Times New Roman" w:hAnsi="Courier New" w:cs="Courier New"/>
-          <w:color w:val="8888C6"/>
-          <w:sz w:val="20"/>
-          <w:szCs w:val="20"/>
-          <w:lang w:val="en-US"/>
-          <w14:ligatures w14:val="none"/>
-        </w:rPr>
-        <w:t>range</w:t>
+        <w:t>(</w:t>
+      </w:r>
+      <w:r>
+        <w:rPr>
+          <w:rFonts w:ascii="Courier New" w:eastAsia="Times New Roman" w:hAnsi="Courier New" w:cs="Courier New"/>
+          <w:color w:val="2AACB8"/>
+          <w:sz w:val="20"/>
+          <w:szCs w:val="20"/>
+          <w:lang w:val="en-US"/>
+          <w14:ligatures w14:val="none"/>
+        </w:rPr>
+        <w:t>1</w:t>
       </w:r>
       <w:r>
         <w:rPr>
@@ -10265,7 +10114,7 @@
           <w:lang w:val="en-US"/>
           <w14:ligatures w14:val="none"/>
         </w:rPr>
-        <w:t>(</w:t>
+        <w:t xml:space="preserve">, n - </w:t>
       </w:r>
       <w:r>
         <w:rPr>
@@ -10287,7 +10136,19 @@
           <w:lang w:val="en-US"/>
           <w14:ligatures w14:val="none"/>
         </w:rPr>
-        <w:t xml:space="preserve">, n - </w:t>
+        <w:t>):</w:t>
+      </w:r>
+      <w:r>
+        <w:rPr>
+          <w:rFonts w:ascii="Courier New" w:eastAsia="Times New Roman" w:hAnsi="Courier New" w:cs="Courier New"/>
+          <w:color w:val="BCBEC4"/>
+          <w:sz w:val="20"/>
+          <w:szCs w:val="20"/>
+          <w:lang w:val="en-US"/>
+          <w14:ligatures w14:val="none"/>
+        </w:rPr>
+        <w:br/>
+        <w:t xml:space="preserve">        alpha[i] = -c[i] / (alpha[i - </w:t>
       </w:r>
       <w:r>
         <w:rPr>
@@ -10309,7 +10170,18 @@
           <w:lang w:val="en-US"/>
           <w14:ligatures w14:val="none"/>
         </w:rPr>
-        <w:t>):</w:t>
+        <w:t xml:space="preserve">] * a[i - </w:t>
+      </w:r>
+      <w:r>
+        <w:rPr>
+          <w:rFonts w:ascii="Courier New" w:eastAsia="Times New Roman" w:hAnsi="Courier New" w:cs="Courier New"/>
+          <w:color w:val="2AACB8"/>
+          <w:sz w:val="20"/>
+          <w:szCs w:val="20"/>
+          <w:lang w:val="en-US"/>
+          <w14:ligatures w14:val="none"/>
+        </w:rPr>
+        <w:t>1</w:t>
       </w:r>
       <w:r>
         <w:rPr>
@@ -10320,10 +10192,31 @@
           <w:lang w:val="en-US"/>
           <w14:ligatures w14:val="none"/>
         </w:rPr>
+        <w:t>] + b[i])</w:t>
+      </w:r>
+      <w:r>
+        <w:rPr>
+          <w:rFonts w:ascii="Courier New" w:eastAsia="Times New Roman" w:hAnsi="Courier New" w:cs="Courier New"/>
+          <w:color w:val="BCBEC4"/>
+          <w:sz w:val="20"/>
+          <w:szCs w:val="20"/>
+          <w:lang w:val="en-US"/>
+          <w14:ligatures w14:val="none"/>
+        </w:rPr>
         <w:br/>
-        <w:t xml:space="preserve">        alpha[</w:t>
-      </w:r>
-      <w:proofErr w:type="spellStart"/>
+        <w:t xml:space="preserve">        beta[i] = (d[i] - a[i - </w:t>
+      </w:r>
+      <w:r>
+        <w:rPr>
+          <w:rFonts w:ascii="Courier New" w:eastAsia="Times New Roman" w:hAnsi="Courier New" w:cs="Courier New"/>
+          <w:color w:val="2AACB8"/>
+          <w:sz w:val="20"/>
+          <w:szCs w:val="20"/>
+          <w:lang w:val="en-US"/>
+          <w14:ligatures w14:val="none"/>
+        </w:rPr>
+        <w:t>1</w:t>
+      </w:r>
       <w:r>
         <w:rPr>
           <w:rFonts w:ascii="Courier New" w:eastAsia="Times New Roman" w:hAnsi="Courier New" w:cs="Courier New"/>
@@ -10333,9 +10226,19 @@
           <w:lang w:val="en-US"/>
           <w14:ligatures w14:val="none"/>
         </w:rPr>
-        <w:t>i</w:t>
-      </w:r>
-      <w:proofErr w:type="spellEnd"/>
+        <w:t xml:space="preserve">] * beta[i - </w:t>
+      </w:r>
+      <w:r>
+        <w:rPr>
+          <w:rFonts w:ascii="Courier New" w:eastAsia="Times New Roman" w:hAnsi="Courier New" w:cs="Courier New"/>
+          <w:color w:val="2AACB8"/>
+          <w:sz w:val="20"/>
+          <w:szCs w:val="20"/>
+          <w:lang w:val="en-US"/>
+          <w14:ligatures w14:val="none"/>
+        </w:rPr>
+        <w:t>1</w:t>
+      </w:r>
       <w:r>
         <w:rPr>
           <w:rFonts w:ascii="Courier New" w:eastAsia="Times New Roman" w:hAnsi="Courier New" w:cs="Courier New"/>
@@ -10345,9 +10248,19 @@
           <w:lang w:val="en-US"/>
           <w14:ligatures w14:val="none"/>
         </w:rPr>
-        <w:t>] = -c[</w:t>
-      </w:r>
-      <w:proofErr w:type="spellStart"/>
+        <w:t xml:space="preserve">]) / (alpha[i - </w:t>
+      </w:r>
+      <w:r>
+        <w:rPr>
+          <w:rFonts w:ascii="Courier New" w:eastAsia="Times New Roman" w:hAnsi="Courier New" w:cs="Courier New"/>
+          <w:color w:val="2AACB8"/>
+          <w:sz w:val="20"/>
+          <w:szCs w:val="20"/>
+          <w:lang w:val="en-US"/>
+          <w14:ligatures w14:val="none"/>
+        </w:rPr>
+        <w:t>1</w:t>
+      </w:r>
       <w:r>
         <w:rPr>
           <w:rFonts w:ascii="Courier New" w:eastAsia="Times New Roman" w:hAnsi="Courier New" w:cs="Courier New"/>
@@ -10357,9 +10270,19 @@
           <w:lang w:val="en-US"/>
           <w14:ligatures w14:val="none"/>
         </w:rPr>
-        <w:t>i</w:t>
-      </w:r>
-      <w:proofErr w:type="spellEnd"/>
+        <w:t xml:space="preserve">] * a[i - </w:t>
+      </w:r>
+      <w:r>
+        <w:rPr>
+          <w:rFonts w:ascii="Courier New" w:eastAsia="Times New Roman" w:hAnsi="Courier New" w:cs="Courier New"/>
+          <w:color w:val="2AACB8"/>
+          <w:sz w:val="20"/>
+          <w:szCs w:val="20"/>
+          <w:lang w:val="en-US"/>
+          <w14:ligatures w14:val="none"/>
+        </w:rPr>
+        <w:t>1</w:t>
+      </w:r>
       <w:r>
         <w:rPr>
           <w:rFonts w:ascii="Courier New" w:eastAsia="Times New Roman" w:hAnsi="Courier New" w:cs="Courier New"/>
@@ -10369,391 +10292,7 @@
           <w:lang w:val="en-US"/>
           <w14:ligatures w14:val="none"/>
         </w:rPr>
-        <w:t>] / (alpha[</w:t>
-      </w:r>
-      <w:proofErr w:type="spellStart"/>
-      <w:r>
-        <w:rPr>
-          <w:rFonts w:ascii="Courier New" w:eastAsia="Times New Roman" w:hAnsi="Courier New" w:cs="Courier New"/>
-          <w:color w:val="BCBEC4"/>
-          <w:sz w:val="20"/>
-          <w:szCs w:val="20"/>
-          <w:lang w:val="en-US"/>
-          <w14:ligatures w14:val="none"/>
-        </w:rPr>
-        <w:t>i</w:t>
-      </w:r>
-      <w:proofErr w:type="spellEnd"/>
-      <w:r>
-        <w:rPr>
-          <w:rFonts w:ascii="Courier New" w:eastAsia="Times New Roman" w:hAnsi="Courier New" w:cs="Courier New"/>
-          <w:color w:val="BCBEC4"/>
-          <w:sz w:val="20"/>
-          <w:szCs w:val="20"/>
-          <w:lang w:val="en-US"/>
-          <w14:ligatures w14:val="none"/>
-        </w:rPr>
-        <w:t xml:space="preserve"> - </w:t>
-      </w:r>
-      <w:r>
-        <w:rPr>
-          <w:rFonts w:ascii="Courier New" w:eastAsia="Times New Roman" w:hAnsi="Courier New" w:cs="Courier New"/>
-          <w:color w:val="2AACB8"/>
-          <w:sz w:val="20"/>
-          <w:szCs w:val="20"/>
-          <w:lang w:val="en-US"/>
-          <w14:ligatures w14:val="none"/>
-        </w:rPr>
-        <w:t>1</w:t>
-      </w:r>
-      <w:r>
-        <w:rPr>
-          <w:rFonts w:ascii="Courier New" w:eastAsia="Times New Roman" w:hAnsi="Courier New" w:cs="Courier New"/>
-          <w:color w:val="BCBEC4"/>
-          <w:sz w:val="20"/>
-          <w:szCs w:val="20"/>
-          <w:lang w:val="en-US"/>
-          <w14:ligatures w14:val="none"/>
-        </w:rPr>
-        <w:t>] * a[</w:t>
-      </w:r>
-      <w:proofErr w:type="spellStart"/>
-      <w:r>
-        <w:rPr>
-          <w:rFonts w:ascii="Courier New" w:eastAsia="Times New Roman" w:hAnsi="Courier New" w:cs="Courier New"/>
-          <w:color w:val="BCBEC4"/>
-          <w:sz w:val="20"/>
-          <w:szCs w:val="20"/>
-          <w:lang w:val="en-US"/>
-          <w14:ligatures w14:val="none"/>
-        </w:rPr>
-        <w:t>i</w:t>
-      </w:r>
-      <w:proofErr w:type="spellEnd"/>
-      <w:r>
-        <w:rPr>
-          <w:rFonts w:ascii="Courier New" w:eastAsia="Times New Roman" w:hAnsi="Courier New" w:cs="Courier New"/>
-          <w:color w:val="BCBEC4"/>
-          <w:sz w:val="20"/>
-          <w:szCs w:val="20"/>
-          <w:lang w:val="en-US"/>
-          <w14:ligatures w14:val="none"/>
-        </w:rPr>
-        <w:t xml:space="preserve"> - </w:t>
-      </w:r>
-      <w:r>
-        <w:rPr>
-          <w:rFonts w:ascii="Courier New" w:eastAsia="Times New Roman" w:hAnsi="Courier New" w:cs="Courier New"/>
-          <w:color w:val="2AACB8"/>
-          <w:sz w:val="20"/>
-          <w:szCs w:val="20"/>
-          <w:lang w:val="en-US"/>
-          <w14:ligatures w14:val="none"/>
-        </w:rPr>
-        <w:t>1</w:t>
-      </w:r>
-      <w:r>
-        <w:rPr>
-          <w:rFonts w:ascii="Courier New" w:eastAsia="Times New Roman" w:hAnsi="Courier New" w:cs="Courier New"/>
-          <w:color w:val="BCBEC4"/>
-          <w:sz w:val="20"/>
-          <w:szCs w:val="20"/>
-          <w:lang w:val="en-US"/>
-          <w14:ligatures w14:val="none"/>
-        </w:rPr>
-        <w:t>] + b[</w:t>
-      </w:r>
-      <w:proofErr w:type="spellStart"/>
-      <w:r>
-        <w:rPr>
-          <w:rFonts w:ascii="Courier New" w:eastAsia="Times New Roman" w:hAnsi="Courier New" w:cs="Courier New"/>
-          <w:color w:val="BCBEC4"/>
-          <w:sz w:val="20"/>
-          <w:szCs w:val="20"/>
-          <w:lang w:val="en-US"/>
-          <w14:ligatures w14:val="none"/>
-        </w:rPr>
-        <w:t>i</w:t>
-      </w:r>
-      <w:proofErr w:type="spellEnd"/>
-      <w:r>
-        <w:rPr>
-          <w:rFonts w:ascii="Courier New" w:eastAsia="Times New Roman" w:hAnsi="Courier New" w:cs="Courier New"/>
-          <w:color w:val="BCBEC4"/>
-          <w:sz w:val="20"/>
-          <w:szCs w:val="20"/>
-          <w:lang w:val="en-US"/>
-          <w14:ligatures w14:val="none"/>
-        </w:rPr>
-        <w:t>])</w:t>
-      </w:r>
-      <w:r>
-        <w:rPr>
-          <w:rFonts w:ascii="Courier New" w:eastAsia="Times New Roman" w:hAnsi="Courier New" w:cs="Courier New"/>
-          <w:color w:val="BCBEC4"/>
-          <w:sz w:val="20"/>
-          <w:szCs w:val="20"/>
-          <w:lang w:val="en-US"/>
-          <w14:ligatures w14:val="none"/>
-        </w:rPr>
-        <w:br/>
-        <w:t xml:space="preserve">        beta[</w:t>
-      </w:r>
-      <w:proofErr w:type="spellStart"/>
-      <w:r>
-        <w:rPr>
-          <w:rFonts w:ascii="Courier New" w:eastAsia="Times New Roman" w:hAnsi="Courier New" w:cs="Courier New"/>
-          <w:color w:val="BCBEC4"/>
-          <w:sz w:val="20"/>
-          <w:szCs w:val="20"/>
-          <w:lang w:val="en-US"/>
-          <w14:ligatures w14:val="none"/>
-        </w:rPr>
-        <w:t>i</w:t>
-      </w:r>
-      <w:proofErr w:type="spellEnd"/>
-      <w:r>
-        <w:rPr>
-          <w:rFonts w:ascii="Courier New" w:eastAsia="Times New Roman" w:hAnsi="Courier New" w:cs="Courier New"/>
-          <w:color w:val="BCBEC4"/>
-          <w:sz w:val="20"/>
-          <w:szCs w:val="20"/>
-          <w:lang w:val="en-US"/>
-          <w14:ligatures w14:val="none"/>
-        </w:rPr>
-        <w:t>] = (d[</w:t>
-      </w:r>
-      <w:proofErr w:type="spellStart"/>
-      <w:r>
-        <w:rPr>
-          <w:rFonts w:ascii="Courier New" w:eastAsia="Times New Roman" w:hAnsi="Courier New" w:cs="Courier New"/>
-          <w:color w:val="BCBEC4"/>
-          <w:sz w:val="20"/>
-          <w:szCs w:val="20"/>
-          <w:lang w:val="en-US"/>
-          <w14:ligatures w14:val="none"/>
-        </w:rPr>
-        <w:t>i</w:t>
-      </w:r>
-      <w:proofErr w:type="spellEnd"/>
-      <w:r>
-        <w:rPr>
-          <w:rFonts w:ascii="Courier New" w:eastAsia="Times New Roman" w:hAnsi="Courier New" w:cs="Courier New"/>
-          <w:color w:val="BCBEC4"/>
-          <w:sz w:val="20"/>
-          <w:szCs w:val="20"/>
-          <w:lang w:val="en-US"/>
-          <w14:ligatures w14:val="none"/>
-        </w:rPr>
-        <w:t>] - a[</w:t>
-      </w:r>
-      <w:proofErr w:type="spellStart"/>
-      <w:r>
-        <w:rPr>
-          <w:rFonts w:ascii="Courier New" w:eastAsia="Times New Roman" w:hAnsi="Courier New" w:cs="Courier New"/>
-          <w:color w:val="BCBEC4"/>
-          <w:sz w:val="20"/>
-          <w:szCs w:val="20"/>
-          <w:lang w:val="en-US"/>
-          <w14:ligatures w14:val="none"/>
-        </w:rPr>
-        <w:t>i</w:t>
-      </w:r>
-      <w:proofErr w:type="spellEnd"/>
-      <w:r>
-        <w:rPr>
-          <w:rFonts w:ascii="Courier New" w:eastAsia="Times New Roman" w:hAnsi="Courier New" w:cs="Courier New"/>
-          <w:color w:val="BCBEC4"/>
-          <w:sz w:val="20"/>
-          <w:szCs w:val="20"/>
-          <w:lang w:val="en-US"/>
-          <w14:ligatures w14:val="none"/>
-        </w:rPr>
-        <w:t xml:space="preserve"> - </w:t>
-      </w:r>
-      <w:r>
-        <w:rPr>
-          <w:rFonts w:ascii="Courier New" w:eastAsia="Times New Roman" w:hAnsi="Courier New" w:cs="Courier New"/>
-          <w:color w:val="2AACB8"/>
-          <w:sz w:val="20"/>
-          <w:szCs w:val="20"/>
-          <w:lang w:val="en-US"/>
-          <w14:ligatures w14:val="none"/>
-        </w:rPr>
-        <w:t>1</w:t>
-      </w:r>
-      <w:r>
-        <w:rPr>
-          <w:rFonts w:ascii="Courier New" w:eastAsia="Times New Roman" w:hAnsi="Courier New" w:cs="Courier New"/>
-          <w:color w:val="BCBEC4"/>
-          <w:sz w:val="20"/>
-          <w:szCs w:val="20"/>
-          <w:lang w:val="en-US"/>
-          <w14:ligatures w14:val="none"/>
-        </w:rPr>
-        <w:t>] * beta[</w:t>
-      </w:r>
-      <w:proofErr w:type="spellStart"/>
-      <w:r>
-        <w:rPr>
-          <w:rFonts w:ascii="Courier New" w:eastAsia="Times New Roman" w:hAnsi="Courier New" w:cs="Courier New"/>
-          <w:color w:val="BCBEC4"/>
-          <w:sz w:val="20"/>
-          <w:szCs w:val="20"/>
-          <w:lang w:val="en-US"/>
-          <w14:ligatures w14:val="none"/>
-        </w:rPr>
-        <w:t>i</w:t>
-      </w:r>
-      <w:proofErr w:type="spellEnd"/>
-      <w:r>
-        <w:rPr>
-          <w:rFonts w:ascii="Courier New" w:eastAsia="Times New Roman" w:hAnsi="Courier New" w:cs="Courier New"/>
-          <w:color w:val="BCBEC4"/>
-          <w:sz w:val="20"/>
-          <w:szCs w:val="20"/>
-          <w:lang w:val="en-US"/>
-          <w14:ligatures w14:val="none"/>
-        </w:rPr>
-        <w:t xml:space="preserve"> - </w:t>
-      </w:r>
-      <w:r>
-        <w:rPr>
-          <w:rFonts w:ascii="Courier New" w:eastAsia="Times New Roman" w:hAnsi="Courier New" w:cs="Courier New"/>
-          <w:color w:val="2AACB8"/>
-          <w:sz w:val="20"/>
-          <w:szCs w:val="20"/>
-          <w:lang w:val="en-US"/>
-          <w14:ligatures w14:val="none"/>
-        </w:rPr>
-        <w:t>1</w:t>
-      </w:r>
-      <w:r>
-        <w:rPr>
-          <w:rFonts w:ascii="Courier New" w:eastAsia="Times New Roman" w:hAnsi="Courier New" w:cs="Courier New"/>
-          <w:color w:val="BCBEC4"/>
-          <w:sz w:val="20"/>
-          <w:szCs w:val="20"/>
-          <w:lang w:val="en-US"/>
-          <w14:ligatures w14:val="none"/>
-        </w:rPr>
-        <w:t>]) / (alpha[</w:t>
-      </w:r>
-      <w:proofErr w:type="spellStart"/>
-      <w:r>
-        <w:rPr>
-          <w:rFonts w:ascii="Courier New" w:eastAsia="Times New Roman" w:hAnsi="Courier New" w:cs="Courier New"/>
-          <w:color w:val="BCBEC4"/>
-          <w:sz w:val="20"/>
-          <w:szCs w:val="20"/>
-          <w:lang w:val="en-US"/>
-          <w14:ligatures w14:val="none"/>
-        </w:rPr>
-        <w:t>i</w:t>
-      </w:r>
-      <w:proofErr w:type="spellEnd"/>
-      <w:r>
-        <w:rPr>
-          <w:rFonts w:ascii="Courier New" w:eastAsia="Times New Roman" w:hAnsi="Courier New" w:cs="Courier New"/>
-          <w:color w:val="BCBEC4"/>
-          <w:sz w:val="20"/>
-          <w:szCs w:val="20"/>
-          <w:lang w:val="en-US"/>
-          <w14:ligatures w14:val="none"/>
-        </w:rPr>
-        <w:t xml:space="preserve"> - </w:t>
-      </w:r>
-      <w:r>
-        <w:rPr>
-          <w:rFonts w:ascii="Courier New" w:eastAsia="Times New Roman" w:hAnsi="Courier New" w:cs="Courier New"/>
-          <w:color w:val="2AACB8"/>
-          <w:sz w:val="20"/>
-          <w:szCs w:val="20"/>
-          <w:lang w:val="en-US"/>
-          <w14:ligatures w14:val="none"/>
-        </w:rPr>
-        <w:t>1</w:t>
-      </w:r>
-      <w:r>
-        <w:rPr>
-          <w:rFonts w:ascii="Courier New" w:eastAsia="Times New Roman" w:hAnsi="Courier New" w:cs="Courier New"/>
-          <w:color w:val="BCBEC4"/>
-          <w:sz w:val="20"/>
-          <w:szCs w:val="20"/>
-          <w:lang w:val="en-US"/>
-          <w14:ligatures w14:val="none"/>
-        </w:rPr>
-        <w:t>] * a[</w:t>
-      </w:r>
-      <w:proofErr w:type="spellStart"/>
-      <w:r>
-        <w:rPr>
-          <w:rFonts w:ascii="Courier New" w:eastAsia="Times New Roman" w:hAnsi="Courier New" w:cs="Courier New"/>
-          <w:color w:val="BCBEC4"/>
-          <w:sz w:val="20"/>
-          <w:szCs w:val="20"/>
-          <w:lang w:val="en-US"/>
-          <w14:ligatures w14:val="none"/>
-        </w:rPr>
-        <w:t>i</w:t>
-      </w:r>
-      <w:proofErr w:type="spellEnd"/>
-      <w:r>
-        <w:rPr>
-          <w:rFonts w:ascii="Courier New" w:eastAsia="Times New Roman" w:hAnsi="Courier New" w:cs="Courier New"/>
-          <w:color w:val="BCBEC4"/>
-          <w:sz w:val="20"/>
-          <w:szCs w:val="20"/>
-          <w:lang w:val="en-US"/>
-          <w14:ligatures w14:val="none"/>
-        </w:rPr>
-        <w:t xml:space="preserve"> - </w:t>
-      </w:r>
-      <w:r>
-        <w:rPr>
-          <w:rFonts w:ascii="Courier New" w:eastAsia="Times New Roman" w:hAnsi="Courier New" w:cs="Courier New"/>
-          <w:color w:val="2AACB8"/>
-          <w:sz w:val="20"/>
-          <w:szCs w:val="20"/>
-          <w:lang w:val="en-US"/>
-          <w14:ligatures w14:val="none"/>
-        </w:rPr>
-        <w:t>1</w:t>
-      </w:r>
-      <w:r>
-        <w:rPr>
-          <w:rFonts w:ascii="Courier New" w:eastAsia="Times New Roman" w:hAnsi="Courier New" w:cs="Courier New"/>
-          <w:color w:val="BCBEC4"/>
-          <w:sz w:val="20"/>
-          <w:szCs w:val="20"/>
-          <w:lang w:val="en-US"/>
-          <w14:ligatures w14:val="none"/>
-        </w:rPr>
-        <w:t>] + b[</w:t>
-      </w:r>
-      <w:proofErr w:type="spellStart"/>
-      <w:r>
-        <w:rPr>
-          <w:rFonts w:ascii="Courier New" w:eastAsia="Times New Roman" w:hAnsi="Courier New" w:cs="Courier New"/>
-          <w:color w:val="BCBEC4"/>
-          <w:sz w:val="20"/>
-          <w:szCs w:val="20"/>
-          <w:lang w:val="en-US"/>
-          <w14:ligatures w14:val="none"/>
-        </w:rPr>
-        <w:t>i</w:t>
-      </w:r>
-      <w:proofErr w:type="spellEnd"/>
-      <w:r>
-        <w:rPr>
-          <w:rFonts w:ascii="Courier New" w:eastAsia="Times New Roman" w:hAnsi="Courier New" w:cs="Courier New"/>
-          <w:color w:val="BCBEC4"/>
-          <w:sz w:val="20"/>
-          <w:szCs w:val="20"/>
-          <w:lang w:val="en-US"/>
-          <w14:ligatures w14:val="none"/>
-        </w:rPr>
-        <w:t>])</w:t>
+        <w:t>] + b[i])</w:t>
       </w:r>
       <w:r>
         <w:rPr>
@@ -11023,7 +10562,6 @@
         </w:rPr>
         <w:t xml:space="preserve">for </w:t>
       </w:r>
-      <w:proofErr w:type="spellStart"/>
       <w:r>
         <w:rPr>
           <w:rFonts w:ascii="Courier New" w:eastAsia="Times New Roman" w:hAnsi="Courier New" w:cs="Courier New"/>
@@ -11033,9 +10571,30 @@
           <w:lang w:val="en-US"/>
           <w14:ligatures w14:val="none"/>
         </w:rPr>
-        <w:t>i</w:t>
-      </w:r>
-      <w:proofErr w:type="spellEnd"/>
+        <w:t xml:space="preserve">i </w:t>
+      </w:r>
+      <w:r>
+        <w:rPr>
+          <w:rFonts w:ascii="Courier New" w:eastAsia="Times New Roman" w:hAnsi="Courier New" w:cs="Courier New"/>
+          <w:color w:val="CF8E6D"/>
+          <w:sz w:val="20"/>
+          <w:szCs w:val="20"/>
+          <w:lang w:val="en-US"/>
+          <w14:ligatures w14:val="none"/>
+        </w:rPr>
+        <w:t xml:space="preserve">in </w:t>
+      </w:r>
+      <w:r>
+        <w:rPr>
+          <w:rFonts w:ascii="Courier New" w:eastAsia="Times New Roman" w:hAnsi="Courier New" w:cs="Courier New"/>
+          <w:color w:val="8888C6"/>
+          <w:sz w:val="20"/>
+          <w:szCs w:val="20"/>
+          <w:lang w:val="en-US"/>
+          <w14:ligatures w14:val="none"/>
+        </w:rPr>
+        <w:t>range</w:t>
+      </w:r>
       <w:r>
         <w:rPr>
           <w:rFonts w:ascii="Courier New" w:eastAsia="Times New Roman" w:hAnsi="Courier New" w:cs="Courier New"/>
@@ -11045,29 +10604,18 @@
           <w:lang w:val="en-US"/>
           <w14:ligatures w14:val="none"/>
         </w:rPr>
-        <w:t xml:space="preserve"> </w:t>
-      </w:r>
-      <w:r>
-        <w:rPr>
-          <w:rFonts w:ascii="Courier New" w:eastAsia="Times New Roman" w:hAnsi="Courier New" w:cs="Courier New"/>
-          <w:color w:val="CF8E6D"/>
-          <w:sz w:val="20"/>
-          <w:szCs w:val="20"/>
-          <w:lang w:val="en-US"/>
-          <w14:ligatures w14:val="none"/>
-        </w:rPr>
-        <w:t xml:space="preserve">in </w:t>
-      </w:r>
-      <w:r>
-        <w:rPr>
-          <w:rFonts w:ascii="Courier New" w:eastAsia="Times New Roman" w:hAnsi="Courier New" w:cs="Courier New"/>
-          <w:color w:val="8888C6"/>
-          <w:sz w:val="20"/>
-          <w:szCs w:val="20"/>
-          <w:lang w:val="en-US"/>
-          <w14:ligatures w14:val="none"/>
-        </w:rPr>
-        <w:t>range</w:t>
+        <w:t xml:space="preserve">(n - </w:t>
+      </w:r>
+      <w:r>
+        <w:rPr>
+          <w:rFonts w:ascii="Courier New" w:eastAsia="Times New Roman" w:hAnsi="Courier New" w:cs="Courier New"/>
+          <w:color w:val="2AACB8"/>
+          <w:sz w:val="20"/>
+          <w:szCs w:val="20"/>
+          <w:lang w:val="en-US"/>
+          <w14:ligatures w14:val="none"/>
+        </w:rPr>
+        <w:t>2</w:t>
       </w:r>
       <w:r>
         <w:rPr>
@@ -11078,7 +10626,7 @@
           <w:lang w:val="en-US"/>
           <w14:ligatures w14:val="none"/>
         </w:rPr>
-        <w:t xml:space="preserve">(n - </w:t>
+        <w:t>, -</w:t>
       </w:r>
       <w:r>
         <w:rPr>
@@ -11089,7 +10637,7 @@
           <w:lang w:val="en-US"/>
           <w14:ligatures w14:val="none"/>
         </w:rPr>
-        <w:t>2</w:t>
+        <w:t>1</w:t>
       </w:r>
       <w:r>
         <w:rPr>
@@ -11122,7 +10670,30 @@
           <w:lang w:val="en-US"/>
           <w14:ligatures w14:val="none"/>
         </w:rPr>
-        <w:t>, -</w:t>
+        <w:t>):</w:t>
+      </w:r>
+      <w:r>
+        <w:rPr>
+          <w:rFonts w:ascii="Courier New" w:eastAsia="Times New Roman" w:hAnsi="Courier New" w:cs="Courier New"/>
+          <w:color w:val="BCBEC4"/>
+          <w:sz w:val="20"/>
+          <w:szCs w:val="20"/>
+          <w:lang w:val="en-US"/>
+          <w14:ligatures w14:val="none"/>
+        </w:rPr>
+        <w:br/>
+      </w:r>
+      <w:r>
+        <w:rPr>
+          <w:rFonts w:ascii="Courier New" w:eastAsia="Times New Roman" w:hAnsi="Courier New" w:cs="Courier New"/>
+          <w:color w:val="BCBEC4"/>
+          <w:sz w:val="20"/>
+          <w:szCs w:val="20"/>
+          <w:lang w:val="en-US"/>
+          <w14:ligatures w14:val="none"/>
+        </w:rPr>
+        <w:lastRenderedPageBreak/>
+        <w:t xml:space="preserve">        x[i] = alpha[i] * x[i + </w:t>
       </w:r>
       <w:r>
         <w:rPr>
@@ -11144,148 +10715,7 @@
           <w:lang w:val="en-US"/>
           <w14:ligatures w14:val="none"/>
         </w:rPr>
-        <w:t>):</w:t>
-      </w:r>
-      <w:r>
-        <w:rPr>
-          <w:rFonts w:ascii="Courier New" w:eastAsia="Times New Roman" w:hAnsi="Courier New" w:cs="Courier New"/>
-          <w:color w:val="BCBEC4"/>
-          <w:sz w:val="20"/>
-          <w:szCs w:val="20"/>
-          <w:lang w:val="en-US"/>
-          <w14:ligatures w14:val="none"/>
-        </w:rPr>
-        <w:br/>
-      </w:r>
-      <w:r>
-        <w:rPr>
-          <w:rFonts w:ascii="Courier New" w:eastAsia="Times New Roman" w:hAnsi="Courier New" w:cs="Courier New"/>
-          <w:color w:val="BCBEC4"/>
-          <w:sz w:val="20"/>
-          <w:szCs w:val="20"/>
-          <w:lang w:val="en-US"/>
-          <w14:ligatures w14:val="none"/>
-        </w:rPr>
-        <w:lastRenderedPageBreak/>
-        <w:t xml:space="preserve">        x[</w:t>
-      </w:r>
-      <w:proofErr w:type="spellStart"/>
-      <w:r>
-        <w:rPr>
-          <w:rFonts w:ascii="Courier New" w:eastAsia="Times New Roman" w:hAnsi="Courier New" w:cs="Courier New"/>
-          <w:color w:val="BCBEC4"/>
-          <w:sz w:val="20"/>
-          <w:szCs w:val="20"/>
-          <w:lang w:val="en-US"/>
-          <w14:ligatures w14:val="none"/>
-        </w:rPr>
-        <w:t>i</w:t>
-      </w:r>
-      <w:proofErr w:type="spellEnd"/>
-      <w:r>
-        <w:rPr>
-          <w:rFonts w:ascii="Courier New" w:eastAsia="Times New Roman" w:hAnsi="Courier New" w:cs="Courier New"/>
-          <w:color w:val="BCBEC4"/>
-          <w:sz w:val="20"/>
-          <w:szCs w:val="20"/>
-          <w:lang w:val="en-US"/>
-          <w14:ligatures w14:val="none"/>
-        </w:rPr>
-        <w:t>] = alpha[</w:t>
-      </w:r>
-      <w:proofErr w:type="spellStart"/>
-      <w:r>
-        <w:rPr>
-          <w:rFonts w:ascii="Courier New" w:eastAsia="Times New Roman" w:hAnsi="Courier New" w:cs="Courier New"/>
-          <w:color w:val="BCBEC4"/>
-          <w:sz w:val="20"/>
-          <w:szCs w:val="20"/>
-          <w:lang w:val="en-US"/>
-          <w14:ligatures w14:val="none"/>
-        </w:rPr>
-        <w:t>i</w:t>
-      </w:r>
-      <w:proofErr w:type="spellEnd"/>
-      <w:r>
-        <w:rPr>
-          <w:rFonts w:ascii="Courier New" w:eastAsia="Times New Roman" w:hAnsi="Courier New" w:cs="Courier New"/>
-          <w:color w:val="BCBEC4"/>
-          <w:sz w:val="20"/>
-          <w:szCs w:val="20"/>
-          <w:lang w:val="en-US"/>
-          <w14:ligatures w14:val="none"/>
-        </w:rPr>
-        <w:t>] * x[</w:t>
-      </w:r>
-      <w:proofErr w:type="spellStart"/>
-      <w:r>
-        <w:rPr>
-          <w:rFonts w:ascii="Courier New" w:eastAsia="Times New Roman" w:hAnsi="Courier New" w:cs="Courier New"/>
-          <w:color w:val="BCBEC4"/>
-          <w:sz w:val="20"/>
-          <w:szCs w:val="20"/>
-          <w:lang w:val="en-US"/>
-          <w14:ligatures w14:val="none"/>
-        </w:rPr>
-        <w:t>i</w:t>
-      </w:r>
-      <w:proofErr w:type="spellEnd"/>
-      <w:r>
-        <w:rPr>
-          <w:rFonts w:ascii="Courier New" w:eastAsia="Times New Roman" w:hAnsi="Courier New" w:cs="Courier New"/>
-          <w:color w:val="BCBEC4"/>
-          <w:sz w:val="20"/>
-          <w:szCs w:val="20"/>
-          <w:lang w:val="en-US"/>
-          <w14:ligatures w14:val="none"/>
-        </w:rPr>
-        <w:t xml:space="preserve"> + </w:t>
-      </w:r>
-      <w:r>
-        <w:rPr>
-          <w:rFonts w:ascii="Courier New" w:eastAsia="Times New Roman" w:hAnsi="Courier New" w:cs="Courier New"/>
-          <w:color w:val="2AACB8"/>
-          <w:sz w:val="20"/>
-          <w:szCs w:val="20"/>
-          <w:lang w:val="en-US"/>
-          <w14:ligatures w14:val="none"/>
-        </w:rPr>
-        <w:t>1</w:t>
-      </w:r>
-      <w:r>
-        <w:rPr>
-          <w:rFonts w:ascii="Courier New" w:eastAsia="Times New Roman" w:hAnsi="Courier New" w:cs="Courier New"/>
-          <w:color w:val="BCBEC4"/>
-          <w:sz w:val="20"/>
-          <w:szCs w:val="20"/>
-          <w:lang w:val="en-US"/>
-          <w14:ligatures w14:val="none"/>
-        </w:rPr>
-        <w:t>] + beta[</w:t>
-      </w:r>
-      <w:proofErr w:type="spellStart"/>
-      <w:r>
-        <w:rPr>
-          <w:rFonts w:ascii="Courier New" w:eastAsia="Times New Roman" w:hAnsi="Courier New" w:cs="Courier New"/>
-          <w:color w:val="BCBEC4"/>
-          <w:sz w:val="20"/>
-          <w:szCs w:val="20"/>
-          <w:lang w:val="en-US"/>
-          <w14:ligatures w14:val="none"/>
-        </w:rPr>
-        <w:t>i</w:t>
-      </w:r>
-      <w:proofErr w:type="spellEnd"/>
-      <w:r>
-        <w:rPr>
-          <w:rFonts w:ascii="Courier New" w:eastAsia="Times New Roman" w:hAnsi="Courier New" w:cs="Courier New"/>
-          <w:color w:val="BCBEC4"/>
-          <w:sz w:val="20"/>
-          <w:szCs w:val="20"/>
-          <w:lang w:val="en-US"/>
-          <w14:ligatures w14:val="none"/>
-        </w:rPr>
-        <w:t>]</w:t>
+        <w:t>] + beta[i]</w:t>
       </w:r>
       <w:r>
         <w:rPr>
@@ -11365,7 +10795,6 @@
         </w:rPr>
         <w:t xml:space="preserve">def </w:t>
       </w:r>
-      <w:proofErr w:type="spellStart"/>
       <w:r>
         <w:rPr>
           <w:rFonts w:ascii="Courier New" w:eastAsia="Times New Roman" w:hAnsi="Courier New" w:cs="Courier New"/>
@@ -11377,7 +10806,6 @@
         </w:rPr>
         <w:t>check_conditions</w:t>
       </w:r>
-      <w:proofErr w:type="spellEnd"/>
       <w:r>
         <w:rPr>
           <w:rFonts w:ascii="Courier New" w:eastAsia="Times New Roman" w:hAnsi="Courier New" w:cs="Courier New"/>
@@ -11401,7 +10829,6 @@
         <w:br/>
         <w:t xml:space="preserve">    n = </w:t>
       </w:r>
-      <w:proofErr w:type="spellStart"/>
       <w:r>
         <w:rPr>
           <w:rFonts w:ascii="Courier New" w:eastAsia="Times New Roman" w:hAnsi="Courier New" w:cs="Courier New"/>
@@ -11413,7 +10840,6 @@
         </w:rPr>
         <w:t>len</w:t>
       </w:r>
-      <w:proofErr w:type="spellEnd"/>
       <w:r>
         <w:rPr>
           <w:rFonts w:ascii="Courier New" w:eastAsia="Times New Roman" w:hAnsi="Courier New" w:cs="Courier New"/>
@@ -11460,7 +10886,6 @@
         <w:br/>
         <w:t xml:space="preserve">    for </w:t>
       </w:r>
-      <w:proofErr w:type="spellStart"/>
       <w:r>
         <w:rPr>
           <w:rFonts w:ascii="Courier New" w:eastAsia="Times New Roman" w:hAnsi="Courier New" w:cs="Courier New"/>
@@ -11470,19 +10895,7 @@
           <w:lang w:val="en-US"/>
           <w14:ligatures w14:val="none"/>
         </w:rPr>
-        <w:t>i</w:t>
-      </w:r>
-      <w:proofErr w:type="spellEnd"/>
-      <w:r>
-        <w:rPr>
-          <w:rFonts w:ascii="Courier New" w:eastAsia="Times New Roman" w:hAnsi="Courier New" w:cs="Courier New"/>
-          <w:color w:val="BCBEC4"/>
-          <w:sz w:val="20"/>
-          <w:szCs w:val="20"/>
-          <w:lang w:val="en-US"/>
-          <w14:ligatures w14:val="none"/>
-        </w:rPr>
-        <w:t xml:space="preserve"> </w:t>
+        <w:t xml:space="preserve">i </w:t>
       </w:r>
       <w:r>
         <w:rPr>
@@ -11615,9 +11028,19 @@
           <w:lang w:val="en-US"/>
           <w14:ligatures w14:val="none"/>
         </w:rPr>
-        <w:t>(b[</w:t>
-      </w:r>
-      <w:proofErr w:type="spellStart"/>
+        <w:t xml:space="preserve">(b[i]) &gt;= </w:t>
+      </w:r>
+      <w:r>
+        <w:rPr>
+          <w:rFonts w:ascii="Courier New" w:eastAsia="Times New Roman" w:hAnsi="Courier New" w:cs="Courier New"/>
+          <w:color w:val="8888C6"/>
+          <w:sz w:val="20"/>
+          <w:szCs w:val="20"/>
+          <w:lang w:val="en-US"/>
+          <w14:ligatures w14:val="none"/>
+        </w:rPr>
+        <w:t>abs</w:t>
+      </w:r>
       <w:r>
         <w:rPr>
           <w:rFonts w:ascii="Courier New" w:eastAsia="Times New Roman" w:hAnsi="Courier New" w:cs="Courier New"/>
@@ -11627,9 +11050,19 @@
           <w:lang w:val="en-US"/>
           <w14:ligatures w14:val="none"/>
         </w:rPr>
-        <w:t>i</w:t>
-      </w:r>
-      <w:proofErr w:type="spellEnd"/>
+        <w:t xml:space="preserve">(a[i - </w:t>
+      </w:r>
+      <w:r>
+        <w:rPr>
+          <w:rFonts w:ascii="Courier New" w:eastAsia="Times New Roman" w:hAnsi="Courier New" w:cs="Courier New"/>
+          <w:color w:val="2AACB8"/>
+          <w:sz w:val="20"/>
+          <w:szCs w:val="20"/>
+          <w:lang w:val="en-US"/>
+          <w14:ligatures w14:val="none"/>
+        </w:rPr>
+        <w:t>1</w:t>
+      </w:r>
       <w:r>
         <w:rPr>
           <w:rFonts w:ascii="Courier New" w:eastAsia="Times New Roman" w:hAnsi="Courier New" w:cs="Courier New"/>
@@ -11639,7 +11072,7 @@
           <w:lang w:val="en-US"/>
           <w14:ligatures w14:val="none"/>
         </w:rPr>
-        <w:t xml:space="preserve">]) &gt;= </w:t>
+        <w:t xml:space="preserve">]) + </w:t>
       </w:r>
       <w:r>
         <w:rPr>
@@ -11661,99 +11094,7 @@
           <w:lang w:val="en-US"/>
           <w14:ligatures w14:val="none"/>
         </w:rPr>
-        <w:t>(a[</w:t>
-      </w:r>
-      <w:proofErr w:type="spellStart"/>
-      <w:r>
-        <w:rPr>
-          <w:rFonts w:ascii="Courier New" w:eastAsia="Times New Roman" w:hAnsi="Courier New" w:cs="Courier New"/>
-          <w:color w:val="BCBEC4"/>
-          <w:sz w:val="20"/>
-          <w:szCs w:val="20"/>
-          <w:lang w:val="en-US"/>
-          <w14:ligatures w14:val="none"/>
-        </w:rPr>
-        <w:t>i</w:t>
-      </w:r>
-      <w:proofErr w:type="spellEnd"/>
-      <w:r>
-        <w:rPr>
-          <w:rFonts w:ascii="Courier New" w:eastAsia="Times New Roman" w:hAnsi="Courier New" w:cs="Courier New"/>
-          <w:color w:val="BCBEC4"/>
-          <w:sz w:val="20"/>
-          <w:szCs w:val="20"/>
-          <w:lang w:val="en-US"/>
-          <w14:ligatures w14:val="none"/>
-        </w:rPr>
-        <w:t xml:space="preserve"> - </w:t>
-      </w:r>
-      <w:r>
-        <w:rPr>
-          <w:rFonts w:ascii="Courier New" w:eastAsia="Times New Roman" w:hAnsi="Courier New" w:cs="Courier New"/>
-          <w:color w:val="2AACB8"/>
-          <w:sz w:val="20"/>
-          <w:szCs w:val="20"/>
-          <w:lang w:val="en-US"/>
-          <w14:ligatures w14:val="none"/>
-        </w:rPr>
-        <w:t>1</w:t>
-      </w:r>
-      <w:r>
-        <w:rPr>
-          <w:rFonts w:ascii="Courier New" w:eastAsia="Times New Roman" w:hAnsi="Courier New" w:cs="Courier New"/>
-          <w:color w:val="BCBEC4"/>
-          <w:sz w:val="20"/>
-          <w:szCs w:val="20"/>
-          <w:lang w:val="en-US"/>
-          <w14:ligatures w14:val="none"/>
-        </w:rPr>
-        <w:t xml:space="preserve">]) + </w:t>
-      </w:r>
-      <w:r>
-        <w:rPr>
-          <w:rFonts w:ascii="Courier New" w:eastAsia="Times New Roman" w:hAnsi="Courier New" w:cs="Courier New"/>
-          <w:color w:val="8888C6"/>
-          <w:sz w:val="20"/>
-          <w:szCs w:val="20"/>
-          <w:lang w:val="en-US"/>
-          <w14:ligatures w14:val="none"/>
-        </w:rPr>
-        <w:t>abs</w:t>
-      </w:r>
-      <w:r>
-        <w:rPr>
-          <w:rFonts w:ascii="Courier New" w:eastAsia="Times New Roman" w:hAnsi="Courier New" w:cs="Courier New"/>
-          <w:color w:val="BCBEC4"/>
-          <w:sz w:val="20"/>
-          <w:szCs w:val="20"/>
-          <w:lang w:val="en-US"/>
-          <w14:ligatures w14:val="none"/>
-        </w:rPr>
-        <w:t>(c[</w:t>
-      </w:r>
-      <w:proofErr w:type="spellStart"/>
-      <w:r>
-        <w:rPr>
-          <w:rFonts w:ascii="Courier New" w:eastAsia="Times New Roman" w:hAnsi="Courier New" w:cs="Courier New"/>
-          <w:color w:val="BCBEC4"/>
-          <w:sz w:val="20"/>
-          <w:szCs w:val="20"/>
-          <w:lang w:val="en-US"/>
-          <w14:ligatures w14:val="none"/>
-        </w:rPr>
-        <w:t>i</w:t>
-      </w:r>
-      <w:proofErr w:type="spellEnd"/>
-      <w:r>
-        <w:rPr>
-          <w:rFonts w:ascii="Courier New" w:eastAsia="Times New Roman" w:hAnsi="Courier New" w:cs="Courier New"/>
-          <w:color w:val="BCBEC4"/>
-          <w:sz w:val="20"/>
-          <w:szCs w:val="20"/>
-          <w:lang w:val="en-US"/>
-          <w14:ligatures w14:val="none"/>
-        </w:rPr>
-        <w:t>])):</w:t>
+        <w:t>(c[i])):</w:t>
       </w:r>
       <w:r>
         <w:rPr>
@@ -12753,31 +12094,7 @@
           <w14:ligatures w14:val="none"/>
         </w:rPr>
         <w:br/>
-        <w:t xml:space="preserve">    </w:t>
-      </w:r>
-      <w:proofErr w:type="spellStart"/>
-      <w:r>
-        <w:rPr>
-          <w:rFonts w:ascii="Courier New" w:eastAsia="Times New Roman" w:hAnsi="Courier New" w:cs="Courier New"/>
-          <w:color w:val="BCBEC4"/>
-          <w:sz w:val="20"/>
-          <w:szCs w:val="20"/>
-          <w:lang w:val="en-US"/>
-          <w14:ligatures w14:val="none"/>
-        </w:rPr>
-        <w:t>x_expected</w:t>
-      </w:r>
-      <w:proofErr w:type="spellEnd"/>
-      <w:r>
-        <w:rPr>
-          <w:rFonts w:ascii="Courier New" w:eastAsia="Times New Roman" w:hAnsi="Courier New" w:cs="Courier New"/>
-          <w:color w:val="BCBEC4"/>
-          <w:sz w:val="20"/>
-          <w:szCs w:val="20"/>
-          <w:lang w:val="en-US"/>
-          <w14:ligatures w14:val="none"/>
-        </w:rPr>
-        <w:t xml:space="preserve"> = [Decimal(</w:t>
+        <w:t xml:space="preserve">    x_expected = [Decimal(</w:t>
       </w:r>
       <w:r>
         <w:rPr>
@@ -12901,7 +12218,6 @@
         </w:rPr>
         <w:t xml:space="preserve">if not </w:t>
       </w:r>
-      <w:proofErr w:type="spellStart"/>
       <w:r>
         <w:rPr>
           <w:rFonts w:ascii="Courier New" w:eastAsia="Times New Roman" w:hAnsi="Courier New" w:cs="Courier New"/>
@@ -12911,19 +12227,7 @@
           <w:lang w:val="en-US"/>
           <w14:ligatures w14:val="none"/>
         </w:rPr>
-        <w:t>check_conditions</w:t>
-      </w:r>
-      <w:proofErr w:type="spellEnd"/>
-      <w:r>
-        <w:rPr>
-          <w:rFonts w:ascii="Courier New" w:eastAsia="Times New Roman" w:hAnsi="Courier New" w:cs="Courier New"/>
-          <w:color w:val="BCBEC4"/>
-          <w:sz w:val="20"/>
-          <w:szCs w:val="20"/>
-          <w:lang w:val="en-US"/>
-          <w14:ligatures w14:val="none"/>
-        </w:rPr>
-        <w:t>(a, b, c):</w:t>
+        <w:t>check_conditions(a, b, c):</w:t>
       </w:r>
       <w:r>
         <w:rPr>
@@ -13126,31 +12430,7 @@
           <w14:ligatures w14:val="none"/>
         </w:rPr>
         <w:br/>
-        <w:t xml:space="preserve">    x = </w:t>
-      </w:r>
-      <w:proofErr w:type="spellStart"/>
-      <w:r>
-        <w:rPr>
-          <w:rFonts w:ascii="Courier New" w:eastAsia="Times New Roman" w:hAnsi="Courier New" w:cs="Courier New"/>
-          <w:color w:val="BCBEC4"/>
-          <w:sz w:val="20"/>
-          <w:szCs w:val="20"/>
-          <w:lang w:val="en-US"/>
-          <w14:ligatures w14:val="none"/>
-        </w:rPr>
-        <w:t>process_algorithm</w:t>
-      </w:r>
-      <w:proofErr w:type="spellEnd"/>
-      <w:r>
-        <w:rPr>
-          <w:rFonts w:ascii="Courier New" w:eastAsia="Times New Roman" w:hAnsi="Courier New" w:cs="Courier New"/>
-          <w:color w:val="BCBEC4"/>
-          <w:sz w:val="20"/>
-          <w:szCs w:val="20"/>
-          <w:lang w:val="en-US"/>
-          <w14:ligatures w14:val="none"/>
-        </w:rPr>
-        <w:t>(a, b, c, d)</w:t>
+        <w:t xml:space="preserve">    x = process_algorithm(a, b, c, d)</w:t>
       </w:r>
       <w:r>
         <w:rPr>
@@ -13273,31 +12553,7 @@
           <w14:ligatures w14:val="none"/>
         </w:rPr>
         <w:br/>
-        <w:t xml:space="preserve">    </w:t>
-      </w:r>
-      <w:proofErr w:type="spellStart"/>
-      <w:r>
-        <w:rPr>
-          <w:rFonts w:ascii="Courier New" w:eastAsia="Times New Roman" w:hAnsi="Courier New" w:cs="Courier New"/>
-          <w:color w:val="BCBEC4"/>
-          <w:sz w:val="20"/>
-          <w:szCs w:val="20"/>
-          <w:lang w:val="en-US"/>
-          <w14:ligatures w14:val="none"/>
-        </w:rPr>
-        <w:t>show_vector</w:t>
-      </w:r>
-      <w:proofErr w:type="spellEnd"/>
-      <w:r>
-        <w:rPr>
-          <w:rFonts w:ascii="Courier New" w:eastAsia="Times New Roman" w:hAnsi="Courier New" w:cs="Courier New"/>
-          <w:color w:val="BCBEC4"/>
-          <w:sz w:val="20"/>
-          <w:szCs w:val="20"/>
-          <w:lang w:val="en-US"/>
-          <w14:ligatures w14:val="none"/>
-        </w:rPr>
-        <w:t>(x)</w:t>
+        <w:t xml:space="preserve">    show_vector(x)</w:t>
       </w:r>
       <w:r>
         <w:rPr>
@@ -13367,7 +12623,6 @@
         </w:rPr>
         <w:t xml:space="preserve">for </w:t>
       </w:r>
-      <w:proofErr w:type="spellStart"/>
       <w:r>
         <w:rPr>
           <w:rFonts w:ascii="Courier New" w:eastAsia="Times New Roman" w:hAnsi="Courier New" w:cs="Courier New"/>
@@ -13377,9 +12632,30 @@
           <w:lang w:val="en-US"/>
           <w14:ligatures w14:val="none"/>
         </w:rPr>
-        <w:t>i</w:t>
-      </w:r>
-      <w:proofErr w:type="spellEnd"/>
+        <w:t xml:space="preserve">i </w:t>
+      </w:r>
+      <w:r>
+        <w:rPr>
+          <w:rFonts w:ascii="Courier New" w:eastAsia="Times New Roman" w:hAnsi="Courier New" w:cs="Courier New"/>
+          <w:color w:val="CF8E6D"/>
+          <w:sz w:val="20"/>
+          <w:szCs w:val="20"/>
+          <w:lang w:val="en-US"/>
+          <w14:ligatures w14:val="none"/>
+        </w:rPr>
+        <w:t xml:space="preserve">in </w:t>
+      </w:r>
+      <w:r>
+        <w:rPr>
+          <w:rFonts w:ascii="Courier New" w:eastAsia="Times New Roman" w:hAnsi="Courier New" w:cs="Courier New"/>
+          <w:color w:val="8888C6"/>
+          <w:sz w:val="20"/>
+          <w:szCs w:val="20"/>
+          <w:lang w:val="en-US"/>
+          <w14:ligatures w14:val="none"/>
+        </w:rPr>
+        <w:t>range</w:t>
+      </w:r>
       <w:r>
         <w:rPr>
           <w:rFonts w:ascii="Courier New" w:eastAsia="Times New Roman" w:hAnsi="Courier New" w:cs="Courier New"/>
@@ -13389,18 +12665,19 @@
           <w:lang w:val="en-US"/>
           <w14:ligatures w14:val="none"/>
         </w:rPr>
-        <w:t xml:space="preserve"> </w:t>
-      </w:r>
-      <w:r>
-        <w:rPr>
-          <w:rFonts w:ascii="Courier New" w:eastAsia="Times New Roman" w:hAnsi="Courier New" w:cs="Courier New"/>
-          <w:color w:val="CF8E6D"/>
-          <w:sz w:val="20"/>
-          <w:szCs w:val="20"/>
-          <w:lang w:val="en-US"/>
-          <w14:ligatures w14:val="none"/>
-        </w:rPr>
-        <w:t xml:space="preserve">in </w:t>
+        <w:t>(n):</w:t>
+      </w:r>
+      <w:r>
+        <w:rPr>
+          <w:rFonts w:ascii="Courier New" w:eastAsia="Times New Roman" w:hAnsi="Courier New" w:cs="Courier New"/>
+          <w:color w:val="BCBEC4"/>
+          <w:sz w:val="20"/>
+          <w:szCs w:val="20"/>
+          <w:lang w:val="en-US"/>
+          <w14:ligatures w14:val="none"/>
+        </w:rPr>
+        <w:br/>
+        <w:t xml:space="preserve">        error[i] = </w:t>
       </w:r>
       <w:r>
         <w:rPr>
@@ -13411,7 +12688,7 @@
           <w:lang w:val="en-US"/>
           <w14:ligatures w14:val="none"/>
         </w:rPr>
-        <w:t>range</w:t>
+        <w:t>abs</w:t>
       </w:r>
       <w:r>
         <w:rPr>
@@ -13422,137 +12699,7 @@
           <w:lang w:val="en-US"/>
           <w14:ligatures w14:val="none"/>
         </w:rPr>
-        <w:t>(n):</w:t>
-      </w:r>
-      <w:r>
-        <w:rPr>
-          <w:rFonts w:ascii="Courier New" w:eastAsia="Times New Roman" w:hAnsi="Courier New" w:cs="Courier New"/>
-          <w:color w:val="BCBEC4"/>
-          <w:sz w:val="20"/>
-          <w:szCs w:val="20"/>
-          <w:lang w:val="en-US"/>
-          <w14:ligatures w14:val="none"/>
-        </w:rPr>
-        <w:br/>
-        <w:t xml:space="preserve">        error[</w:t>
-      </w:r>
-      <w:proofErr w:type="spellStart"/>
-      <w:r>
-        <w:rPr>
-          <w:rFonts w:ascii="Courier New" w:eastAsia="Times New Roman" w:hAnsi="Courier New" w:cs="Courier New"/>
-          <w:color w:val="BCBEC4"/>
-          <w:sz w:val="20"/>
-          <w:szCs w:val="20"/>
-          <w:lang w:val="en-US"/>
-          <w14:ligatures w14:val="none"/>
-        </w:rPr>
-        <w:t>i</w:t>
-      </w:r>
-      <w:proofErr w:type="spellEnd"/>
-      <w:r>
-        <w:rPr>
-          <w:rFonts w:ascii="Courier New" w:eastAsia="Times New Roman" w:hAnsi="Courier New" w:cs="Courier New"/>
-          <w:color w:val="BCBEC4"/>
-          <w:sz w:val="20"/>
-          <w:szCs w:val="20"/>
-          <w:lang w:val="en-US"/>
-          <w14:ligatures w14:val="none"/>
-        </w:rPr>
-        <w:t xml:space="preserve">] = </w:t>
-      </w:r>
-      <w:r>
-        <w:rPr>
-          <w:rFonts w:ascii="Courier New" w:eastAsia="Times New Roman" w:hAnsi="Courier New" w:cs="Courier New"/>
-          <w:color w:val="8888C6"/>
-          <w:sz w:val="20"/>
-          <w:szCs w:val="20"/>
-          <w:lang w:val="en-US"/>
-          <w14:ligatures w14:val="none"/>
-        </w:rPr>
-        <w:t>abs</w:t>
-      </w:r>
-      <w:r>
-        <w:rPr>
-          <w:rFonts w:ascii="Courier New" w:eastAsia="Times New Roman" w:hAnsi="Courier New" w:cs="Courier New"/>
-          <w:color w:val="BCBEC4"/>
-          <w:sz w:val="20"/>
-          <w:szCs w:val="20"/>
-          <w:lang w:val="en-US"/>
-          <w14:ligatures w14:val="none"/>
-        </w:rPr>
-        <w:t>(x[</w:t>
-      </w:r>
-      <w:proofErr w:type="spellStart"/>
-      <w:r>
-        <w:rPr>
-          <w:rFonts w:ascii="Courier New" w:eastAsia="Times New Roman" w:hAnsi="Courier New" w:cs="Courier New"/>
-          <w:color w:val="BCBEC4"/>
-          <w:sz w:val="20"/>
-          <w:szCs w:val="20"/>
-          <w:lang w:val="en-US"/>
-          <w14:ligatures w14:val="none"/>
-        </w:rPr>
-        <w:t>i</w:t>
-      </w:r>
-      <w:proofErr w:type="spellEnd"/>
-      <w:r>
-        <w:rPr>
-          <w:rFonts w:ascii="Courier New" w:eastAsia="Times New Roman" w:hAnsi="Courier New" w:cs="Courier New"/>
-          <w:color w:val="BCBEC4"/>
-          <w:sz w:val="20"/>
-          <w:szCs w:val="20"/>
-          <w:lang w:val="en-US"/>
-          <w14:ligatures w14:val="none"/>
-        </w:rPr>
-        <w:t xml:space="preserve">] - </w:t>
-      </w:r>
-      <w:proofErr w:type="spellStart"/>
-      <w:r>
-        <w:rPr>
-          <w:rFonts w:ascii="Courier New" w:eastAsia="Times New Roman" w:hAnsi="Courier New" w:cs="Courier New"/>
-          <w:color w:val="BCBEC4"/>
-          <w:sz w:val="20"/>
-          <w:szCs w:val="20"/>
-          <w:lang w:val="en-US"/>
-          <w14:ligatures w14:val="none"/>
-        </w:rPr>
-        <w:t>x_expected</w:t>
-      </w:r>
-      <w:proofErr w:type="spellEnd"/>
-      <w:r>
-        <w:rPr>
-          <w:rFonts w:ascii="Courier New" w:eastAsia="Times New Roman" w:hAnsi="Courier New" w:cs="Courier New"/>
-          <w:color w:val="BCBEC4"/>
-          <w:sz w:val="20"/>
-          <w:szCs w:val="20"/>
-          <w:lang w:val="en-US"/>
-          <w14:ligatures w14:val="none"/>
-        </w:rPr>
-        <w:t>[</w:t>
-      </w:r>
-      <w:proofErr w:type="spellStart"/>
-      <w:r>
-        <w:rPr>
-          <w:rFonts w:ascii="Courier New" w:eastAsia="Times New Roman" w:hAnsi="Courier New" w:cs="Courier New"/>
-          <w:color w:val="BCBEC4"/>
-          <w:sz w:val="20"/>
-          <w:szCs w:val="20"/>
-          <w:lang w:val="en-US"/>
-          <w14:ligatures w14:val="none"/>
-        </w:rPr>
-        <w:t>i</w:t>
-      </w:r>
-      <w:proofErr w:type="spellEnd"/>
-      <w:r>
-        <w:rPr>
-          <w:rFonts w:ascii="Courier New" w:eastAsia="Times New Roman" w:hAnsi="Courier New" w:cs="Courier New"/>
-          <w:color w:val="BCBEC4"/>
-          <w:sz w:val="20"/>
-          <w:szCs w:val="20"/>
-          <w:lang w:val="en-US"/>
-          <w14:ligatures w14:val="none"/>
-        </w:rPr>
-        <w:t>])</w:t>
+        <w:t>(x[i] - x_expected[i])</w:t>
       </w:r>
       <w:r>
         <w:rPr>
@@ -13811,25 +12958,7 @@
           <w:sz w:val="28"/>
           <w:szCs w:val="28"/>
         </w:rPr>
-        <w:t xml:space="preserve">Для тестирования полученной программы в качестве </w:t>
-      </w:r>
-      <w:proofErr w:type="spellStart"/>
-      <w:r>
-        <w:rPr>
-          <w:rFonts w:ascii="Times New Roman" w:eastAsia="Times New Roman" w:hAnsi="Times New Roman" w:cs="Times New Roman"/>
-          <w:sz w:val="28"/>
-          <w:szCs w:val="28"/>
-        </w:rPr>
-        <w:t>трехдиагональной</w:t>
-      </w:r>
-      <w:proofErr w:type="spellEnd"/>
-      <w:r>
-        <w:rPr>
-          <w:rFonts w:ascii="Times New Roman" w:eastAsia="Times New Roman" w:hAnsi="Times New Roman" w:cs="Times New Roman"/>
-          <w:sz w:val="28"/>
-          <w:szCs w:val="28"/>
-        </w:rPr>
-        <w:t xml:space="preserve"> матрицы </w:t>
+        <w:t xml:space="preserve">Для тестирования полученной программы в качестве трехдиагональной матрицы </w:t>
       </w:r>
       <m:oMath>
         <m:r>
@@ -14973,7 +14102,7 @@
                                     <w:szCs w:val="28"/>
                                     <w:lang w:val="en-US"/>
                                   </w:rPr>
-                                  <m:t>0</m:t>
+                                  <m:t>4</m:t>
                                 </m:r>
                               </m:e>
                             </m:mr>
@@ -15440,16 +14569,7 @@
                       <w:szCs w:val="28"/>
                       <w:lang w:val="en-US"/>
                     </w:rPr>
-                    <m:t>1.0</m:t>
-                  </m:r>
-                  <m:r>
-                    <w:rPr>
-                      <w:rFonts w:ascii="Cambria Math" w:eastAsia="Times New Roman" w:hAnsi="Cambria Math" w:cs="Times New Roman"/>
-                      <w:sz w:val="28"/>
-                      <w:szCs w:val="28"/>
-                      <w:lang w:val="en-US"/>
-                    </w:rPr>
-                    <m:t>000000</m:t>
+                    <m:t>1.0000000</m:t>
                   </m:r>
                   <m:ctrlPr>
                     <w:rPr>
@@ -15489,16 +14609,7 @@
                       <w:szCs w:val="28"/>
                       <w:lang w:val="en-US"/>
                     </w:rPr>
-                    <m:t>1</m:t>
-                  </m:r>
-                  <m:r>
-                    <w:rPr>
-                      <w:rFonts w:ascii="Cambria Math" w:eastAsia="Cambria Math" w:hAnsi="Cambria Math" w:cs="Cambria Math"/>
-                      <w:sz w:val="28"/>
-                      <w:szCs w:val="28"/>
-                      <w:lang w:val="en-US"/>
-                    </w:rPr>
-                    <m:t>.0000000</m:t>
+                    <m:t>1.0000000</m:t>
                   </m:r>
                 </m:e>
               </m:eqArr>
@@ -15942,16 +15053,7 @@
                         <w:szCs w:val="28"/>
                         <w:lang w:val="en-US"/>
                       </w:rPr>
-                      <m:t>4</m:t>
-                    </m:r>
-                    <m:r>
-                      <w:rPr>
-                        <w:rFonts w:ascii="Cambria Math" w:eastAsia="Times New Roman" w:hAnsi="Cambria Math" w:cs="Times New Roman"/>
-                        <w:sz w:val="28"/>
-                        <w:szCs w:val="28"/>
-                        <w:lang w:val="en-US"/>
-                      </w:rPr>
-                      <m:t>/3</m:t>
+                      <m:t>4/3</m:t>
                     </m:r>
                   </m:e>
                   <m:e>
@@ -15962,16 +15064,7 @@
                         <w:szCs w:val="28"/>
                         <w:lang w:val="en-US"/>
                       </w:rPr>
-                      <m:t>1</m:t>
-                    </m:r>
-                    <m:r>
-                      <w:rPr>
-                        <w:rFonts w:ascii="Cambria Math" w:eastAsia="Times New Roman" w:hAnsi="Cambria Math" w:cs="Times New Roman"/>
-                        <w:sz w:val="28"/>
-                        <w:szCs w:val="28"/>
-                        <w:lang w:val="en-US"/>
-                      </w:rPr>
-                      <m:t>/3</m:t>
+                      <m:t>1/3</m:t>
                     </m:r>
                   </m:e>
                   <m:e>
@@ -16042,16 +15135,7 @@
                         <w:szCs w:val="28"/>
                         <w:lang w:val="en-US"/>
                       </w:rPr>
-                      <m:t>4</m:t>
-                    </m:r>
-                    <m:r>
-                      <w:rPr>
-                        <w:rFonts w:ascii="Cambria Math" w:eastAsia="Times New Roman" w:hAnsi="Cambria Math" w:cs="Times New Roman"/>
-                        <w:sz w:val="28"/>
-                        <w:szCs w:val="28"/>
-                        <w:lang w:val="en-US"/>
-                      </w:rPr>
-                      <m:t>/3</m:t>
+                      <m:t>4/3</m:t>
                     </m:r>
                   </m:e>
                   <m:e>
@@ -16084,16 +15168,7 @@
                               <w:szCs w:val="28"/>
                               <w:lang w:val="en-US"/>
                             </w:rPr>
-                            <m:t>1</m:t>
-                          </m:r>
-                          <m:r>
-                            <w:rPr>
-                              <w:rFonts w:ascii="Cambria Math" w:eastAsia="Times New Roman" w:hAnsi="Cambria Math" w:cs="Times New Roman"/>
-                              <w:sz w:val="28"/>
-                              <w:szCs w:val="28"/>
-                              <w:lang w:val="en-US"/>
-                            </w:rPr>
-                            <m:t>/3</m:t>
+                            <m:t>1/3</m:t>
                           </m:r>
                         </m:e>
                         <m:e>
@@ -16191,16 +15266,7 @@
                               <w:szCs w:val="28"/>
                               <w:lang w:val="en-US"/>
                             </w:rPr>
-                            <m:t>1</m:t>
-                          </m:r>
-                          <m:r>
-                            <w:rPr>
-                              <w:rFonts w:ascii="Cambria Math" w:eastAsia="Times New Roman" w:hAnsi="Cambria Math" w:cs="Times New Roman"/>
-                              <w:sz w:val="28"/>
-                              <w:szCs w:val="28"/>
-                              <w:lang w:val="en-US"/>
-                            </w:rPr>
-                            <m:t>/3</m:t>
+                            <m:t>1/3</m:t>
                           </m:r>
                         </m:e>
                       </m:mr>
@@ -16213,16 +15279,7 @@
                               <w:szCs w:val="28"/>
                               <w:lang w:val="en-US"/>
                             </w:rPr>
-                            <m:t>1</m:t>
-                          </m:r>
-                          <m:r>
-                            <w:rPr>
-                              <w:rFonts w:ascii="Cambria Math" w:eastAsia="Times New Roman" w:hAnsi="Cambria Math" w:cs="Times New Roman"/>
-                              <w:sz w:val="28"/>
-                              <w:szCs w:val="28"/>
-                              <w:lang w:val="en-US"/>
-                            </w:rPr>
-                            <m:t>/3</m:t>
+                            <m:t>1/3</m:t>
                           </m:r>
                         </m:e>
                       </m:mr>
@@ -16280,16 +15337,7 @@
                                     <w:szCs w:val="28"/>
                                     <w:lang w:val="en-US"/>
                                   </w:rPr>
-                                  <m:t>4</m:t>
-                                </m:r>
-                                <m:r>
-                                  <w:rPr>
-                                    <w:rFonts w:ascii="Cambria Math" w:eastAsia="Times New Roman" w:hAnsi="Cambria Math" w:cs="Times New Roman"/>
-                                    <w:sz w:val="28"/>
-                                    <w:szCs w:val="28"/>
-                                    <w:lang w:val="en-US"/>
-                                  </w:rPr>
-                                  <m:t>/3</m:t>
+                                  <m:t>4/3</m:t>
                                 </m:r>
                               </m:e>
                               <m:e>
@@ -16300,16 +15348,7 @@
                                     <w:szCs w:val="28"/>
                                     <w:lang w:val="en-US"/>
                                   </w:rPr>
-                                  <m:t>1</m:t>
-                                </m:r>
-                                <m:r>
-                                  <w:rPr>
-                                    <w:rFonts w:ascii="Cambria Math" w:eastAsia="Times New Roman" w:hAnsi="Cambria Math" w:cs="Times New Roman"/>
-                                    <w:sz w:val="28"/>
-                                    <w:szCs w:val="28"/>
-                                    <w:lang w:val="en-US"/>
-                                  </w:rPr>
-                                  <m:t>/3</m:t>
+                                  <m:t>1/3</m:t>
                                 </m:r>
                               </m:e>
                             </m:mr>
@@ -16347,16 +15386,7 @@
                                     <w:szCs w:val="28"/>
                                     <w:lang w:val="en-US"/>
                                   </w:rPr>
-                                  <m:t>1</m:t>
-                                </m:r>
-                                <m:r>
-                                  <w:rPr>
-                                    <w:rFonts w:ascii="Cambria Math" w:eastAsia="Times New Roman" w:hAnsi="Cambria Math" w:cs="Times New Roman"/>
-                                    <w:sz w:val="28"/>
-                                    <w:szCs w:val="28"/>
-                                    <w:lang w:val="en-US"/>
-                                  </w:rPr>
-                                  <m:t>/3</m:t>
+                                  <m:t>1/3</m:t>
                                 </m:r>
                               </m:e>
                               <m:e>
@@ -16630,15 +15660,7 @@
                         <w:sz w:val="28"/>
                         <w:szCs w:val="28"/>
                       </w:rPr>
-                      <m:t>5</m:t>
-                    </m:r>
-                    <m:r>
-                      <w:rPr>
-                        <w:rFonts w:ascii="Cambria Math" w:eastAsia="Times New Roman" w:hAnsi="Cambria Math" w:cs="Times New Roman"/>
-                        <w:sz w:val="28"/>
-                        <w:szCs w:val="28"/>
-                      </w:rPr>
-                      <m:t>/3</m:t>
+                      <m:t>5/3</m:t>
                     </m:r>
                   </m:e>
                 </m:mr>
@@ -16650,15 +15672,7 @@
                         <w:sz w:val="28"/>
                         <w:szCs w:val="28"/>
                       </w:rPr>
-                      <m:t>6</m:t>
-                    </m:r>
-                    <m:r>
-                      <w:rPr>
-                        <w:rFonts w:ascii="Cambria Math" w:eastAsia="Times New Roman" w:hAnsi="Cambria Math" w:cs="Times New Roman"/>
-                        <w:sz w:val="28"/>
-                        <w:szCs w:val="28"/>
-                      </w:rPr>
-                      <m:t>/3</m:t>
+                      <m:t>6/3</m:t>
                     </m:r>
                   </m:e>
                 </m:mr>
@@ -16691,15 +15705,7 @@
                               <w:sz w:val="28"/>
                               <w:szCs w:val="28"/>
                             </w:rPr>
-                            <m:t>6</m:t>
-                          </m:r>
-                          <m:r>
-                            <w:rPr>
-                              <w:rFonts w:ascii="Cambria Math" w:eastAsia="Times New Roman" w:hAnsi="Cambria Math" w:cs="Times New Roman"/>
-                              <w:sz w:val="28"/>
-                              <w:szCs w:val="28"/>
-                            </w:rPr>
-                            <m:t>/3</m:t>
+                            <m:t>6/3</m:t>
                           </m:r>
                         </m:e>
                       </m:mr>
@@ -16711,15 +15717,7 @@
                               <w:sz w:val="28"/>
                               <w:szCs w:val="28"/>
                             </w:rPr>
-                            <m:t>5</m:t>
-                          </m:r>
-                          <m:r>
-                            <w:rPr>
-                              <w:rFonts w:ascii="Cambria Math" w:eastAsia="Times New Roman" w:hAnsi="Cambria Math" w:cs="Times New Roman"/>
-                              <w:sz w:val="28"/>
-                              <w:szCs w:val="28"/>
-                            </w:rPr>
-                            <m:t>/3</m:t>
+                            <m:t>5/3</m:t>
                           </m:r>
                         </m:e>
                       </m:mr>
@@ -17106,25 +16104,7 @@
                       <w:szCs w:val="28"/>
                       <w:lang w:val="en-US"/>
                     </w:rPr>
-                    <m:t>1.140</m:t>
-                  </m:r>
-                  <m:r>
-                    <w:rPr>
-                      <w:rFonts w:ascii="Cambria Math" w:eastAsia="Times New Roman" w:hAnsi="Cambria Math" w:cs="Times New Roman"/>
-                      <w:sz w:val="28"/>
-                      <w:szCs w:val="28"/>
-                      <w:lang w:val="en-US"/>
-                    </w:rPr>
-                    <m:t>e</m:t>
-                  </m:r>
-                  <m:r>
-                    <w:rPr>
-                      <w:rFonts w:ascii="Cambria Math" w:eastAsia="Times New Roman" w:hAnsi="Cambria Math" w:cs="Times New Roman"/>
-                      <w:sz w:val="28"/>
-                      <w:szCs w:val="28"/>
-                      <w:lang w:val="en-US"/>
-                    </w:rPr>
-                    <m:t>-16</m:t>
+                    <m:t>1.140e-16</m:t>
                   </m:r>
                 </m:e>
                 <m:e>
@@ -17213,23 +16193,7 @@
           <w:sz w:val="28"/>
           <w:szCs w:val="28"/>
         </w:rPr>
-        <w:t xml:space="preserve">Как видно выше, вектор </w:t>
-      </w:r>
-      <w:r>
-        <w:rPr>
-          <w:rFonts w:ascii="Times New Roman" w:eastAsia="Times New Roman" w:hAnsi="Times New Roman" w:cs="Times New Roman"/>
-          <w:sz w:val="28"/>
-          <w:szCs w:val="28"/>
-        </w:rPr>
-        <w:t>погрешности не</w:t>
-      </w:r>
-      <w:r>
-        <w:rPr>
-          <w:rFonts w:ascii="Times New Roman" w:eastAsia="Times New Roman" w:hAnsi="Times New Roman" w:cs="Times New Roman"/>
-          <w:sz w:val="28"/>
-          <w:szCs w:val="28"/>
-        </w:rPr>
-        <w:t xml:space="preserve"> является нулевым, что связано с использованием типа данных </w:t>
+        <w:t xml:space="preserve">Как видно выше, вектор погрешности не является нулевым, что связано с использованием типа данных </w:t>
       </w:r>
       <w:r>
         <w:rPr>
@@ -17340,25 +16304,7 @@
           <w:sz w:val="28"/>
           <w:szCs w:val="28"/>
         </w:rPr>
-        <w:t xml:space="preserve">В ходе выполнения лабораторной работы был изучен метод решения СЛАУ с </w:t>
-      </w:r>
-      <w:proofErr w:type="spellStart"/>
-      <w:r>
-        <w:rPr>
-          <w:rFonts w:ascii="Times New Roman" w:eastAsia="Times New Roman" w:hAnsi="Times New Roman" w:cs="Times New Roman"/>
-          <w:sz w:val="28"/>
-          <w:szCs w:val="28"/>
-        </w:rPr>
-        <w:t>трехдиагональной</w:t>
-      </w:r>
-      <w:proofErr w:type="spellEnd"/>
-      <w:r>
-        <w:rPr>
-          <w:rFonts w:ascii="Times New Roman" w:eastAsia="Times New Roman" w:hAnsi="Times New Roman" w:cs="Times New Roman"/>
-          <w:sz w:val="28"/>
-          <w:szCs w:val="28"/>
-        </w:rPr>
-        <w:t xml:space="preserve"> матрицей – метод прогонки. Алгоритм был реализован на языке программирования </w:t>
+        <w:t xml:space="preserve">В ходе выполнения лабораторной работы был изучен метод решения СЛАУ с трехдиагональной матрицей – метод прогонки. Алгоритм был реализован на языке программирования </w:t>
       </w:r>
       <w:r>
         <w:rPr>
@@ -17981,15 +16927,6 @@
   </w:num>
   <w:num w:numId="2" w16cid:durableId="1222981716">
     <w:abstractNumId w:val="1"/>
-    <w:lvlOverride w:ilvl="0"/>
-    <w:lvlOverride w:ilvl="1"/>
-    <w:lvlOverride w:ilvl="2"/>
-    <w:lvlOverride w:ilvl="3"/>
-    <w:lvlOverride w:ilvl="4"/>
-    <w:lvlOverride w:ilvl="5"/>
-    <w:lvlOverride w:ilvl="6"/>
-    <w:lvlOverride w:ilvl="7"/>
-    <w:lvlOverride w:ilvl="8"/>
   </w:num>
   <w:num w:numId="3" w16cid:durableId="1967348138">
     <w:abstractNumId w:val="3"/>

</xml_diff>